<commit_message>
small change in assignment
</commit_message>
<xml_diff>
--- a/ES/Embedded systems/analoge sensoren/2-Opgave_-_Beroepsproduct_Sensor_karakteristieken.docx
+++ b/ES/Embedded systems/analoge sensoren/2-Opgave_-_Beroepsproduct_Sensor_karakteristieken.docx
@@ -1,10 +1,10 @@
 
 <file path=word/document.xml><?xml version="1.0" encoding="utf-8"?>
-<w:document xmlns:wpc="http://schemas.microsoft.com/office/word/2010/wordprocessingCanvas" xmlns:cx="http://schemas.microsoft.com/office/drawing/2014/chartex" xmlns:cx1="http://schemas.microsoft.com/office/drawing/2015/9/8/chartex" xmlns:cx2="http://schemas.microsoft.com/office/drawing/2015/10/21/chartex" xmlns:cx3="http://schemas.microsoft.com/office/drawing/2016/5/9/chartex" xmlns:cx4="http://schemas.microsoft.com/office/drawing/2016/5/10/chartex" xmlns:cx5="http://schemas.microsoft.com/office/drawing/2016/5/11/chartex" xmlns:cx6="http://schemas.microsoft.com/office/drawing/2016/5/12/chartex" xmlns:cx7="http://schemas.microsoft.com/office/drawing/2016/5/13/chartex" xmlns:cx8="http://schemas.microsoft.com/office/drawing/2016/5/14/chartex" xmlns:mc="http://schemas.openxmlformats.org/markup-compatibility/2006" xmlns:aink="http://schemas.microsoft.com/office/drawing/2016/ink" xmlns:am3d="http://schemas.microsoft.com/office/drawing/2017/model3d" xmlns:o="urn:schemas-microsoft-com:office:office" xmlns:r="http://schemas.openxmlformats.org/officeDocument/2006/relationships" xmlns:m="http://schemas.openxmlformats.org/officeDocument/2006/math" xmlns:v="urn:schemas-microsoft-com:vml" xmlns:wp14="http://schemas.microsoft.com/office/word/2010/wordprocessingDrawing" xmlns:wp="http://schemas.openxmlformats.org/drawingml/2006/wordprocessingDrawing" xmlns:w10="urn:schemas-microsoft-com:office:word" xmlns:w="http://schemas.openxmlformats.org/wordprocessingml/2006/main" xmlns:w14="http://schemas.microsoft.com/office/word/2010/wordml" xmlns:w15="http://schemas.microsoft.com/office/word/2012/wordml" xmlns:w16cex="http://schemas.microsoft.com/office/word/2018/wordml/cex" xmlns:w16cid="http://schemas.microsoft.com/office/word/2016/wordml/cid" xmlns:w16="http://schemas.microsoft.com/office/word/2018/wordml" xmlns:w16se="http://schemas.microsoft.com/office/word/2015/wordml/symex" xmlns:wpg="http://schemas.microsoft.com/office/word/2010/wordprocessingGroup" xmlns:wpi="http://schemas.microsoft.com/office/word/2010/wordprocessingInk" xmlns:wne="http://schemas.microsoft.com/office/word/2006/wordml" xmlns:wps="http://schemas.microsoft.com/office/word/2010/wordprocessingShape" mc:Ignorable="w14 w15 w16se w16cid w16 w16cex wp14">
+<w:document xmlns:wpc="http://schemas.microsoft.com/office/word/2010/wordprocessingCanvas" xmlns:cx="http://schemas.microsoft.com/office/drawing/2014/chartex" xmlns:cx1="http://schemas.microsoft.com/office/drawing/2015/9/8/chartex" xmlns:cx2="http://schemas.microsoft.com/office/drawing/2015/10/21/chartex" xmlns:cx3="http://schemas.microsoft.com/office/drawing/2016/5/9/chartex" xmlns:cx4="http://schemas.microsoft.com/office/drawing/2016/5/10/chartex" xmlns:cx5="http://schemas.microsoft.com/office/drawing/2016/5/11/chartex" xmlns:cx6="http://schemas.microsoft.com/office/drawing/2016/5/12/chartex" xmlns:cx7="http://schemas.microsoft.com/office/drawing/2016/5/13/chartex" xmlns:cx8="http://schemas.microsoft.com/office/drawing/2016/5/14/chartex" xmlns:mc="http://schemas.openxmlformats.org/markup-compatibility/2006" xmlns:aink="http://schemas.microsoft.com/office/drawing/2016/ink" xmlns:am3d="http://schemas.microsoft.com/office/drawing/2017/model3d" xmlns:o="urn:schemas-microsoft-com:office:office" xmlns:r="http://schemas.openxmlformats.org/officeDocument/2006/relationships" xmlns:m="http://schemas.openxmlformats.org/officeDocument/2006/math" xmlns:v="urn:schemas-microsoft-com:vml" xmlns:wp14="http://schemas.microsoft.com/office/word/2010/wordprocessingDrawing" xmlns:wp="http://schemas.openxmlformats.org/drawingml/2006/wordprocessingDrawing" xmlns:w10="urn:schemas-microsoft-com:office:word" xmlns:w="http://schemas.openxmlformats.org/wordprocessingml/2006/main" xmlns:w14="http://schemas.microsoft.com/office/word/2010/wordml" xmlns:w15="http://schemas.microsoft.com/office/word/2012/wordml" xmlns:w16cid="http://schemas.microsoft.com/office/word/2016/wordml/cid" xmlns:w16se="http://schemas.microsoft.com/office/word/2015/wordml/symex" xmlns:wpg="http://schemas.microsoft.com/office/word/2010/wordprocessingGroup" xmlns:wpi="http://schemas.microsoft.com/office/word/2010/wordprocessingInk" xmlns:wne="http://schemas.microsoft.com/office/word/2006/wordml" xmlns:wps="http://schemas.microsoft.com/office/word/2010/wordprocessingShape" mc:Ignorable="w14 w15 w16se w16cid wp14">
   <w:body>
     <w:p>
       <w:pPr>
-        <w:spacing w:before="16"/>
+        <w:spacing w:before="240"/>
         <w:ind w:left="-709"/>
         <w:rPr>
           <w:rFonts w:ascii="Calibri" w:eastAsia="Calibri" w:hAnsi="Calibri" w:cs="Calibri"/>
@@ -180,7 +180,6 @@
         <w:t xml:space="preserve">Bron: </w:t>
       </w:r>
       <w:hyperlink r:id="rId8" w:history="1">
-        <w:proofErr w:type="spellStart"/>
         <w:r>
           <w:rPr>
             <w:rStyle w:val="Hyperlink"/>
@@ -191,7 +190,6 @@
           </w:rPr>
           <w:t>Sparkfun</w:t>
         </w:r>
-        <w:proofErr w:type="spellEnd"/>
       </w:hyperlink>
     </w:p>
     <w:p>
@@ -1205,47 +1203,7 @@
           <w:szCs w:val="22"/>
           <w:lang w:val="nl-NL"/>
         </w:rPr>
-        <w:t xml:space="preserve"> </w:t>
-      </w:r>
-      <w:proofErr w:type="spellStart"/>
-      <w:r>
-        <w:rPr>
-          <w:rFonts w:asciiTheme="majorHAnsi" w:hAnsiTheme="majorHAnsi"/>
-          <w:sz w:val="22"/>
-          <w:szCs w:val="22"/>
-          <w:lang w:val="nl-NL"/>
-        </w:rPr>
-        <w:t>moving</w:t>
-      </w:r>
-      <w:proofErr w:type="spellEnd"/>
-      <w:r>
-        <w:rPr>
-          <w:rFonts w:asciiTheme="majorHAnsi" w:hAnsiTheme="majorHAnsi"/>
-          <w:sz w:val="22"/>
-          <w:szCs w:val="22"/>
-          <w:lang w:val="nl-NL"/>
-        </w:rPr>
-        <w:t xml:space="preserve"> </w:t>
-      </w:r>
-      <w:proofErr w:type="spellStart"/>
-      <w:r>
-        <w:rPr>
-          <w:rFonts w:asciiTheme="majorHAnsi" w:hAnsiTheme="majorHAnsi"/>
-          <w:sz w:val="22"/>
-          <w:szCs w:val="22"/>
-          <w:lang w:val="nl-NL"/>
-        </w:rPr>
-        <w:t>average</w:t>
-      </w:r>
-      <w:proofErr w:type="spellEnd"/>
-      <w:r>
-        <w:rPr>
-          <w:rFonts w:asciiTheme="majorHAnsi" w:hAnsiTheme="majorHAnsi"/>
-          <w:sz w:val="22"/>
-          <w:szCs w:val="22"/>
-          <w:lang w:val="nl-NL"/>
-        </w:rPr>
-        <w:t xml:space="preserve"> filters</w:t>
+        <w:t xml:space="preserve"> moving average filters</w:t>
       </w:r>
       <w:r>
         <w:rPr>
@@ -1812,27 +1770,7 @@
           <w:szCs w:val="22"/>
           <w:lang w:val="nl-NL"/>
         </w:rPr>
-        <w:t xml:space="preserve"> (‘int* array’ en ‘int *</w:t>
-      </w:r>
-      <w:proofErr w:type="spellStart"/>
-      <w:r>
-        <w:rPr>
-          <w:rFonts w:asciiTheme="majorHAnsi" w:hAnsiTheme="majorHAnsi"/>
-          <w:sz w:val="22"/>
-          <w:szCs w:val="22"/>
-          <w:lang w:val="nl-NL"/>
-        </w:rPr>
-        <w:t>sum</w:t>
-      </w:r>
-      <w:proofErr w:type="spellEnd"/>
-      <w:r>
-        <w:rPr>
-          <w:rFonts w:asciiTheme="majorHAnsi" w:hAnsiTheme="majorHAnsi"/>
-          <w:sz w:val="22"/>
-          <w:szCs w:val="22"/>
-          <w:lang w:val="nl-NL"/>
-        </w:rPr>
-        <w:t>’).</w:t>
+        <w:t xml:space="preserve"> (‘int* array’ en ‘int *sum’).</w:t>
       </w:r>
     </w:p>
     <w:p>
@@ -1961,27 +1899,7 @@
           <w:szCs w:val="22"/>
           <w:lang w:val="nl-NL"/>
         </w:rPr>
-        <w:t xml:space="preserve"> Pointers om output variabelen terug te geven (bijvoorbeeld ‘int* </w:t>
-      </w:r>
-      <w:proofErr w:type="spellStart"/>
-      <w:r>
-        <w:rPr>
-          <w:rFonts w:asciiTheme="majorHAnsi" w:hAnsiTheme="majorHAnsi"/>
-          <w:sz w:val="22"/>
-          <w:szCs w:val="22"/>
-          <w:lang w:val="nl-NL"/>
-        </w:rPr>
-        <w:t>sum</w:t>
-      </w:r>
-      <w:proofErr w:type="spellEnd"/>
-      <w:r>
-        <w:rPr>
-          <w:rFonts w:asciiTheme="majorHAnsi" w:hAnsiTheme="majorHAnsi"/>
-          <w:sz w:val="22"/>
-          <w:szCs w:val="22"/>
-          <w:lang w:val="nl-NL"/>
-        </w:rPr>
-        <w:t>’).</w:t>
+        <w:t xml:space="preserve"> Pointers om output variabelen terug te geven (bijvoorbeeld ‘int* sum’).</w:t>
       </w:r>
       <w:r>
         <w:rPr>
@@ -2637,7 +2555,6 @@
           <w:lang w:val="nl-NL"/>
         </w:rPr>
       </w:pPr>
-      <w:proofErr w:type="spellStart"/>
       <w:r>
         <w:rPr>
           <w:rFonts w:ascii="Calibri" w:eastAsia="Calibri" w:hAnsi="Calibri" w:cs="Calibri"/>
@@ -2695,7 +2612,6 @@
         </w:rPr>
         <w:t>o</w:t>
       </w:r>
-      <w:proofErr w:type="spellEnd"/>
       <w:r>
         <w:rPr>
           <w:rFonts w:ascii="Calibri" w:eastAsia="Calibri" w:hAnsi="Calibri" w:cs="Calibri"/>
@@ -3608,7 +3524,6 @@
         </w:rPr>
         <w:t xml:space="preserve"> </w:t>
       </w:r>
-      <w:proofErr w:type="spellStart"/>
       <w:r>
         <w:rPr>
           <w:rFonts w:ascii="Calibri" w:eastAsia="Calibri" w:hAnsi="Calibri" w:cs="Calibri"/>
@@ -3666,7 +3581,6 @@
         </w:rPr>
         <w:t>o</w:t>
       </w:r>
-      <w:proofErr w:type="spellEnd"/>
       <w:r>
         <w:rPr>
           <w:rFonts w:ascii="Calibri" w:eastAsia="Calibri" w:hAnsi="Calibri" w:cs="Calibri"/>
@@ -3684,17 +3598,7 @@
           <w:szCs w:val="22"/>
           <w:lang w:val="nl-NL"/>
         </w:rPr>
-        <w:t>(</w:t>
-      </w:r>
-      <w:proofErr w:type="spellStart"/>
-      <w:r>
-        <w:rPr>
-          <w:rFonts w:ascii="Calibri" w:eastAsia="Calibri" w:hAnsi="Calibri" w:cs="Calibri"/>
-          <w:sz w:val="22"/>
-          <w:szCs w:val="22"/>
-          <w:lang w:val="nl-NL"/>
-        </w:rPr>
-        <w:t>V</w:t>
+        <w:t>(V</w:t>
       </w:r>
       <w:r>
         <w:rPr>
@@ -3715,7 +3619,6 @@
         </w:rPr>
         <w:t>c</w:t>
       </w:r>
-      <w:proofErr w:type="spellEnd"/>
       <w:r>
         <w:rPr>
           <w:rFonts w:ascii="Calibri" w:eastAsia="Calibri" w:hAnsi="Calibri" w:cs="Calibri"/>
@@ -5904,7 +5807,6 @@
         </w:rPr>
         <w:t xml:space="preserve"> </w:t>
       </w:r>
-      <w:proofErr w:type="spellStart"/>
       <w:r>
         <w:rPr>
           <w:rFonts w:ascii="Calibri" w:eastAsia="Calibri" w:hAnsi="Calibri" w:cs="Calibri"/>
@@ -5963,7 +5865,6 @@
         </w:rPr>
         <w:t>o</w:t>
       </w:r>
-      <w:proofErr w:type="spellEnd"/>
       <w:r>
         <w:rPr>
           <w:rFonts w:ascii="Calibri" w:eastAsia="Calibri" w:hAnsi="Calibri" w:cs="Calibri"/>
@@ -6241,7 +6142,7 @@
                           <a:noFill/>
                           <a:extLst>
                             <a:ext uri="{909E8E84-426E-40dd-AFC4-6F175D3DCCD1}">
-                              <a14:hiddenFill xmlns:a14="http://schemas.microsoft.com/office/drawing/2010/main" xmlns:w="http://schemas.openxmlformats.org/wordprocessingml/2006/main" xmlns:w10="urn:schemas-microsoft-com:office:word" xmlns:v="urn:schemas-microsoft-com:vml" xmlns:o="urn:schemas-microsoft-com:office:office" xmlns:mv="urn:schemas-microsoft-com:mac:vml" xmlns:mo="http://schemas.microsoft.com/office/mac/office/2008/main" xmlns="">
+                              <a14:hiddenFill xmlns="" xmlns:mo="http://schemas.microsoft.com/office/mac/office/2008/main" xmlns:mv="urn:schemas-microsoft-com:mac:vml" xmlns:o="urn:schemas-microsoft-com:office:office" xmlns:v="urn:schemas-microsoft-com:vml" xmlns:w10="urn:schemas-microsoft-com:office:word" xmlns:w="http://schemas.openxmlformats.org/wordprocessingml/2006/main" xmlns:a14="http://schemas.microsoft.com/office/drawing/2010/main">
                                 <a:solidFill>
                                   <a:srgbClr val="FFFFFF"/>
                                 </a:solidFill>
@@ -6332,7 +6233,7 @@
                           </a:ln>
                           <a:extLst>
                             <a:ext uri="{91240B29-F687-4f45-9708-019B960494DF}">
-                              <a14:hiddenLine xmlns:a14="http://schemas.microsoft.com/office/drawing/2010/main" xmlns:w="http://schemas.openxmlformats.org/wordprocessingml/2006/main" xmlns:w10="urn:schemas-microsoft-com:office:word" xmlns:v="urn:schemas-microsoft-com:vml" xmlns:o="urn:schemas-microsoft-com:office:office" xmlns:mv="urn:schemas-microsoft-com:mac:vml" xmlns:mo="http://schemas.microsoft.com/office/mac/office/2008/main" xmlns="" w="9525">
+                              <a14:hiddenLine xmlns="" xmlns:mo="http://schemas.microsoft.com/office/mac/office/2008/main" xmlns:mv="urn:schemas-microsoft-com:mac:vml" xmlns:o="urn:schemas-microsoft-com:office:office" xmlns:v="urn:schemas-microsoft-com:vml" xmlns:w10="urn:schemas-microsoft-com:office:word" xmlns:w="http://schemas.openxmlformats.org/wordprocessingml/2006/main" xmlns:a14="http://schemas.microsoft.com/office/drawing/2010/main" w="9525">
                                 <a:solidFill>
                                   <a:srgbClr val="000000"/>
                                 </a:solidFill>
@@ -6353,21 +6254,12 @@
                                   <w:sz w:val="22"/>
                                 </w:rPr>
                               </w:pPr>
-                              <w:proofErr w:type="spellStart"/>
                               <w:r>
                                 <w:rPr>
                                   <w:b/>
                                   <w:sz w:val="22"/>
                                 </w:rPr>
-                                <w:t>Afstand</w:t>
-                              </w:r>
-                              <w:proofErr w:type="spellEnd"/>
-                              <w:r>
-                                <w:rPr>
-                                  <w:b/>
-                                  <w:sz w:val="22"/>
-                                </w:rPr>
-                                <w:t xml:space="preserve"> L</w:t>
+                                <w:t>Afstand L</w:t>
                               </w:r>
                             </w:p>
                           </w:txbxContent>
@@ -6427,21 +6319,12 @@
                             <w:sz w:val="22"/>
                           </w:rPr>
                         </w:pPr>
-                        <w:proofErr w:type="spellStart"/>
                         <w:r>
                           <w:rPr>
                             <w:b/>
                             <w:sz w:val="22"/>
                           </w:rPr>
-                          <w:t>Afstand</w:t>
-                        </w:r>
-                        <w:proofErr w:type="spellEnd"/>
-                        <w:r>
-                          <w:rPr>
-                            <w:b/>
-                            <w:sz w:val="22"/>
-                          </w:rPr>
-                          <w:t xml:space="preserve"> L</w:t>
+                          <w:t>Afstand L</w:t>
                         </w:r>
                       </w:p>
                     </w:txbxContent>
@@ -7011,7 +6894,7 @@
                           <a:noFill/>
                           <a:extLst>
                             <a:ext uri="{909E8E84-426E-40dd-AFC4-6F175D3DCCD1}">
-                              <a14:hiddenFill xmlns:a14="http://schemas.microsoft.com/office/drawing/2010/main" xmlns:w="http://schemas.openxmlformats.org/wordprocessingml/2006/main" xmlns:w10="urn:schemas-microsoft-com:office:word" xmlns:v="urn:schemas-microsoft-com:vml" xmlns:o="urn:schemas-microsoft-com:office:office" xmlns:mv="urn:schemas-microsoft-com:mac:vml" xmlns:mo="http://schemas.microsoft.com/office/mac/office/2008/main" xmlns="">
+                              <a14:hiddenFill xmlns="" xmlns:mo="http://schemas.microsoft.com/office/mac/office/2008/main" xmlns:mv="urn:schemas-microsoft-com:mac:vml" xmlns:o="urn:schemas-microsoft-com:office:office" xmlns:v="urn:schemas-microsoft-com:vml" xmlns:w10="urn:schemas-microsoft-com:office:word" xmlns:w="http://schemas.openxmlformats.org/wordprocessingml/2006/main" xmlns:a14="http://schemas.microsoft.com/office/drawing/2010/main">
                                 <a:solidFill>
                                   <a:srgbClr val="FFFFFF"/>
                                 </a:solidFill>
@@ -7051,7 +6934,7 @@
                           <a:noFill/>
                           <a:extLst>
                             <a:ext uri="{909E8E84-426E-40dd-AFC4-6F175D3DCCD1}">
-                              <a14:hiddenFill xmlns:a14="http://schemas.microsoft.com/office/drawing/2010/main" xmlns:w="http://schemas.openxmlformats.org/wordprocessingml/2006/main" xmlns:w10="urn:schemas-microsoft-com:office:word" xmlns:v="urn:schemas-microsoft-com:vml" xmlns:o="urn:schemas-microsoft-com:office:office" xmlns:mv="urn:schemas-microsoft-com:mac:vml" xmlns:mo="http://schemas.microsoft.com/office/mac/office/2008/main" xmlns="">
+                              <a14:hiddenFill xmlns="" xmlns:mo="http://schemas.microsoft.com/office/mac/office/2008/main" xmlns:mv="urn:schemas-microsoft-com:mac:vml" xmlns:o="urn:schemas-microsoft-com:office:office" xmlns:v="urn:schemas-microsoft-com:vml" xmlns:w10="urn:schemas-microsoft-com:office:word" xmlns:w="http://schemas.openxmlformats.org/wordprocessingml/2006/main" xmlns:a14="http://schemas.microsoft.com/office/drawing/2010/main">
                                 <a:solidFill>
                                   <a:srgbClr val="FFFFFF"/>
                                 </a:solidFill>
@@ -7484,7 +7367,7 @@
                           </a:ln>
                           <a:extLst>
                             <a:ext uri="{909E8E84-426E-40dd-AFC4-6F175D3DCCD1}">
-                              <a14:hiddenFill xmlns:a14="http://schemas.microsoft.com/office/drawing/2010/main" xmlns:w="http://schemas.openxmlformats.org/wordprocessingml/2006/main" xmlns:w10="urn:schemas-microsoft-com:office:word" xmlns:v="urn:schemas-microsoft-com:vml" xmlns:o="urn:schemas-microsoft-com:office:office" xmlns:mv="urn:schemas-microsoft-com:mac:vml" xmlns:mo="http://schemas.microsoft.com/office/mac/office/2008/main" xmlns="">
+                              <a14:hiddenFill xmlns="" xmlns:mo="http://schemas.microsoft.com/office/mac/office/2008/main" xmlns:mv="urn:schemas-microsoft-com:mac:vml" xmlns:o="urn:schemas-microsoft-com:office:office" xmlns:v="urn:schemas-microsoft-com:vml" xmlns:w10="urn:schemas-microsoft-com:office:word" xmlns:w="http://schemas.openxmlformats.org/wordprocessingml/2006/main" xmlns:a14="http://schemas.microsoft.com/office/drawing/2010/main">
                                 <a:solidFill>
                                   <a:srgbClr val="FFFFFF"/>
                                 </a:solidFill>
@@ -7578,7 +7461,7 @@
                           </a:ln>
                           <a:extLst>
                             <a:ext uri="{91240B29-F687-4f45-9708-019B960494DF}">
-                              <a14:hiddenLine xmlns:a14="http://schemas.microsoft.com/office/drawing/2010/main" xmlns:w="http://schemas.openxmlformats.org/wordprocessingml/2006/main" xmlns:w10="urn:schemas-microsoft-com:office:word" xmlns:v="urn:schemas-microsoft-com:vml" xmlns:o="urn:schemas-microsoft-com:office:office" xmlns:mv="urn:schemas-microsoft-com:mac:vml" xmlns:mo="http://schemas.microsoft.com/office/mac/office/2008/main" xmlns="" w="9525">
+                              <a14:hiddenLine xmlns="" xmlns:mo="http://schemas.microsoft.com/office/mac/office/2008/main" xmlns:mv="urn:schemas-microsoft-com:mac:vml" xmlns:o="urn:schemas-microsoft-com:office:office" xmlns:v="urn:schemas-microsoft-com:vml" xmlns:w10="urn:schemas-microsoft-com:office:word" xmlns:w="http://schemas.openxmlformats.org/wordprocessingml/2006/main" xmlns:a14="http://schemas.microsoft.com/office/drawing/2010/main" w="9525">
                                 <a:solidFill>
                                   <a:srgbClr val="000000"/>
                                 </a:solidFill>
@@ -8007,7 +7890,7 @@
                           </a:ln>
                           <a:extLst>
                             <a:ext uri="{909E8E84-426E-40dd-AFC4-6F175D3DCCD1}">
-                              <a14:hiddenFill xmlns:a14="http://schemas.microsoft.com/office/drawing/2010/main" xmlns:w="http://schemas.openxmlformats.org/wordprocessingml/2006/main" xmlns:w10="urn:schemas-microsoft-com:office:word" xmlns:v="urn:schemas-microsoft-com:vml" xmlns:o="urn:schemas-microsoft-com:office:office" xmlns:mv="urn:schemas-microsoft-com:mac:vml" xmlns:mo="http://schemas.microsoft.com/office/mac/office/2008/main" xmlns="">
+                              <a14:hiddenFill xmlns="" xmlns:mo="http://schemas.microsoft.com/office/mac/office/2008/main" xmlns:mv="urn:schemas-microsoft-com:mac:vml" xmlns:o="urn:schemas-microsoft-com:office:office" xmlns:v="urn:schemas-microsoft-com:vml" xmlns:w10="urn:schemas-microsoft-com:office:word" xmlns:w="http://schemas.openxmlformats.org/wordprocessingml/2006/main" xmlns:a14="http://schemas.microsoft.com/office/drawing/2010/main">
                                 <a:solidFill>
                                   <a:srgbClr val="FFFFFF"/>
                                 </a:solidFill>
@@ -8101,7 +7984,7 @@
                           </a:ln>
                           <a:extLst>
                             <a:ext uri="{91240B29-F687-4f45-9708-019B960494DF}">
-                              <a14:hiddenLine xmlns:a14="http://schemas.microsoft.com/office/drawing/2010/main" xmlns:w="http://schemas.openxmlformats.org/wordprocessingml/2006/main" xmlns:w10="urn:schemas-microsoft-com:office:word" xmlns:v="urn:schemas-microsoft-com:vml" xmlns:o="urn:schemas-microsoft-com:office:office" xmlns:mv="urn:schemas-microsoft-com:mac:vml" xmlns:mo="http://schemas.microsoft.com/office/mac/office/2008/main" xmlns="" w="9525">
+                              <a14:hiddenLine xmlns="" xmlns:mo="http://schemas.microsoft.com/office/mac/office/2008/main" xmlns:mv="urn:schemas-microsoft-com:mac:vml" xmlns:o="urn:schemas-microsoft-com:office:office" xmlns:v="urn:schemas-microsoft-com:vml" xmlns:w10="urn:schemas-microsoft-com:office:word" xmlns:w="http://schemas.openxmlformats.org/wordprocessingml/2006/main" xmlns:a14="http://schemas.microsoft.com/office/drawing/2010/main" w="9525">
                                 <a:solidFill>
                                   <a:srgbClr val="000000"/>
                                 </a:solidFill>
@@ -8130,7 +8013,7 @@
           </mc:Choice>
           <mc:Fallback>
             <w:pict>
-              <v:group w14:anchorId="6454C17C" id="Group 29" o:spid="_x0000_s1026" style="position:absolute;margin-left:55.75pt;margin-top:387pt;width:440.75pt;height:235.35pt;z-index:-251650048;mso-position-horizontal-relative:page;mso-position-vertical-relative:page" coordorigin="1115,2113" coordsize="8815,4707" o:gfxdata="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">
+              <v:group w14:anchorId="0E77DAF5" id="Group 29" o:spid="_x0000_s1026" style="position:absolute;margin-left:55.75pt;margin-top:387pt;width:440.75pt;height:235.35pt;z-index:-251650048;mso-position-horizontal-relative:page;mso-position-vertical-relative:page" coordorigin="1115,2113" coordsize="8815,4707" o:gfxdata="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">
                 <v:shape id="Picture 28" o:spid="_x0000_s1027" type="#_x0000_t75" style="position:absolute;left:8795;top:4186;width:1135;height:1875;visibility:visible;mso-wrap-style:square" o:gfxdata="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">
                   <v:imagedata r:id="rId16" o:title=""/>
                 </v:shape>
@@ -8391,17 +8274,8 @@
           <w:rFonts w:asciiTheme="majorHAnsi" w:eastAsia="Calibri" w:hAnsiTheme="majorHAnsi"/>
           <w:lang w:val="nl-NL"/>
         </w:rPr>
-        <w:t xml:space="preserve">uur 3: Aansluiten van   </w:t>
-      </w:r>
-      <w:proofErr w:type="spellStart"/>
-      <w:r>
-        <w:rPr>
-          <w:rFonts w:asciiTheme="majorHAnsi" w:eastAsia="Calibri" w:hAnsiTheme="majorHAnsi"/>
-          <w:lang w:val="nl-NL"/>
-        </w:rPr>
-        <w:t>Arduino</w:t>
-      </w:r>
-      <w:proofErr w:type="spellEnd"/>
+        <w:t>uur 3: Aansluiten van   Arduino</w:t>
+      </w:r>
       <w:r>
         <w:rPr>
           <w:rFonts w:asciiTheme="majorHAnsi" w:eastAsia="Calibri" w:hAnsiTheme="majorHAnsi"/>
@@ -8628,21 +8502,12 @@
         </w:rPr>
         <w:t xml:space="preserve"> </w:t>
       </w:r>
-      <w:proofErr w:type="spellStart"/>
       <w:r>
         <w:rPr>
           <w:rFonts w:asciiTheme="majorHAnsi" w:eastAsia="Calibri" w:hAnsiTheme="majorHAnsi"/>
           <w:lang w:val="nl-NL"/>
         </w:rPr>
-        <w:t>Gnd</w:t>
-      </w:r>
-      <w:proofErr w:type="spellEnd"/>
-      <w:r>
-        <w:rPr>
-          <w:rFonts w:asciiTheme="majorHAnsi" w:eastAsia="Calibri" w:hAnsiTheme="majorHAnsi"/>
-          <w:lang w:val="nl-NL"/>
-        </w:rPr>
-        <w:t>, ro</w:t>
+        <w:t>Gnd, ro</w:t>
       </w:r>
       <w:r>
         <w:rPr>
@@ -8667,7 +8532,6 @@
         </w:rPr>
         <w:t xml:space="preserve"> </w:t>
       </w:r>
-      <w:proofErr w:type="spellStart"/>
       <w:r>
         <w:rPr>
           <w:rFonts w:asciiTheme="majorHAnsi" w:eastAsia="Calibri" w:hAnsiTheme="majorHAnsi"/>
@@ -8681,16 +8545,7 @@
           <w:spacing w:val="-2"/>
           <w:lang w:val="nl-NL"/>
         </w:rPr>
-        <w:t>cc</w:t>
-      </w:r>
-      <w:proofErr w:type="spellEnd"/>
-      <w:r>
-        <w:rPr>
-          <w:rFonts w:asciiTheme="majorHAnsi" w:eastAsia="Calibri" w:hAnsiTheme="majorHAnsi"/>
-          <w:spacing w:val="-2"/>
-          <w:lang w:val="nl-NL"/>
-        </w:rPr>
-        <w:t>)</w:t>
+        <w:t>cc)</w:t>
       </w:r>
     </w:p>
     <w:p>
@@ -8809,7 +8664,7 @@
                           <a:noFill/>
                           <a:extLst>
                             <a:ext uri="{909E8E84-426E-40dd-AFC4-6F175D3DCCD1}">
-                              <a14:hiddenFill xmlns:a14="http://schemas.microsoft.com/office/drawing/2010/main" xmlns:w="http://schemas.openxmlformats.org/wordprocessingml/2006/main" xmlns:w10="urn:schemas-microsoft-com:office:word" xmlns:v="urn:schemas-microsoft-com:vml" xmlns:o="urn:schemas-microsoft-com:office:office" xmlns:mv="urn:schemas-microsoft-com:mac:vml" xmlns:mo="http://schemas.microsoft.com/office/mac/office/2008/main" xmlns="">
+                              <a14:hiddenFill xmlns="" xmlns:mo="http://schemas.microsoft.com/office/mac/office/2008/main" xmlns:mv="urn:schemas-microsoft-com:mac:vml" xmlns:o="urn:schemas-microsoft-com:office:office" xmlns:v="urn:schemas-microsoft-com:vml" xmlns:w10="urn:schemas-microsoft-com:office:word" xmlns:w="http://schemas.openxmlformats.org/wordprocessingml/2006/main" xmlns:a14="http://schemas.microsoft.com/office/drawing/2010/main">
                                 <a:solidFill>
                                   <a:srgbClr val="FFFFFF"/>
                                 </a:solidFill>
@@ -8900,7 +8755,7 @@
                           </a:ln>
                           <a:extLst>
                             <a:ext uri="{91240B29-F687-4f45-9708-019B960494DF}">
-                              <a14:hiddenLine xmlns:a14="http://schemas.microsoft.com/office/drawing/2010/main" xmlns:w="http://schemas.openxmlformats.org/wordprocessingml/2006/main" xmlns:w10="urn:schemas-microsoft-com:office:word" xmlns:v="urn:schemas-microsoft-com:vml" xmlns:o="urn:schemas-microsoft-com:office:office" xmlns:mv="urn:schemas-microsoft-com:mac:vml" xmlns:mo="http://schemas.microsoft.com/office/mac/office/2008/main" xmlns="" w="9525">
+                              <a14:hiddenLine xmlns="" xmlns:mo="http://schemas.microsoft.com/office/mac/office/2008/main" xmlns:mv="urn:schemas-microsoft-com:mac:vml" xmlns:o="urn:schemas-microsoft-com:office:office" xmlns:v="urn:schemas-microsoft-com:vml" xmlns:w10="urn:schemas-microsoft-com:office:word" xmlns:w="http://schemas.openxmlformats.org/wordprocessingml/2006/main" xmlns:a14="http://schemas.microsoft.com/office/drawing/2010/main" w="9525">
                                 <a:solidFill>
                                   <a:srgbClr val="000000"/>
                                 </a:solidFill>
@@ -9000,7 +8855,7 @@
                           </a:ln>
                           <a:extLst>
                             <a:ext uri="{909E8E84-426E-40dd-AFC4-6F175D3DCCD1}">
-                              <a14:hiddenFill xmlns:a14="http://schemas.microsoft.com/office/drawing/2010/main" xmlns:w="http://schemas.openxmlformats.org/wordprocessingml/2006/main" xmlns:w10="urn:schemas-microsoft-com:office:word" xmlns:v="urn:schemas-microsoft-com:vml" xmlns:o="urn:schemas-microsoft-com:office:office" xmlns:mv="urn:schemas-microsoft-com:mac:vml" xmlns:mo="http://schemas.microsoft.com/office/mac/office/2008/main" xmlns="">
+                              <a14:hiddenFill xmlns="" xmlns:mo="http://schemas.microsoft.com/office/mac/office/2008/main" xmlns:mv="urn:schemas-microsoft-com:mac:vml" xmlns:o="urn:schemas-microsoft-com:office:office" xmlns:v="urn:schemas-microsoft-com:vml" xmlns:w10="urn:schemas-microsoft-com:office:word" xmlns:w="http://schemas.openxmlformats.org/wordprocessingml/2006/main" xmlns:a14="http://schemas.microsoft.com/office/drawing/2010/main">
                                 <a:solidFill>
                                   <a:srgbClr val="FFFFFF"/>
                                 </a:solidFill>
@@ -9026,7 +8881,7 @@
           </mc:Choice>
           <mc:Fallback>
             <w:pict>
-              <v:group w14:anchorId="3EC879CB" id="Group 43" o:spid="_x0000_s1026" style="position:absolute;margin-left:63.25pt;margin-top:-9pt;width:468pt;height:353.05pt;z-index:-251649024;mso-position-horizontal-relative:page" coordorigin="1445,1134" coordsize="9360,7061" o:gfxdata="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">
+              <v:group w14:anchorId="78A482F4" id="Group 43" o:spid="_x0000_s1026" style="position:absolute;margin-left:63.25pt;margin-top:-9pt;width:468pt;height:353.05pt;z-index:-251649024;mso-position-horizontal-relative:page" coordorigin="1445,1134" coordsize="9360,7061" o:gfxdata="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">
                 <v:shape id="Picture 42" o:spid="_x0000_s1027" type="#_x0000_t75" style="position:absolute;left:1445;top:1134;width:9360;height:7061;visibility:visible;mso-wrap-style:square" o:gfxdata="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">
                   <v:imagedata r:id="rId19" o:title=""/>
                 </v:shape>
@@ -9640,7 +9495,7 @@
                           </a:ln>
                           <a:extLst>
                             <a:ext uri="{91240B29-F687-4f45-9708-019B960494DF}">
-                              <a14:hiddenLine xmlns:a14="http://schemas.microsoft.com/office/drawing/2010/main" xmlns:w="http://schemas.openxmlformats.org/wordprocessingml/2006/main" xmlns:w10="urn:schemas-microsoft-com:office:word" xmlns:v="urn:schemas-microsoft-com:vml" xmlns:o="urn:schemas-microsoft-com:office:office" xmlns:mv="urn:schemas-microsoft-com:mac:vml" xmlns:mo="http://schemas.microsoft.com/office/mac/office/2008/main" xmlns="" w="9525">
+                              <a14:hiddenLine xmlns="" xmlns:mo="http://schemas.microsoft.com/office/mac/office/2008/main" xmlns:mv="urn:schemas-microsoft-com:mac:vml" xmlns:o="urn:schemas-microsoft-com:office:office" xmlns:v="urn:schemas-microsoft-com:vml" xmlns:w10="urn:schemas-microsoft-com:office:word" xmlns:w="http://schemas.openxmlformats.org/wordprocessingml/2006/main" xmlns:a14="http://schemas.microsoft.com/office/drawing/2010/main" w="9525">
                                 <a:solidFill>
                                   <a:srgbClr val="000000"/>
                                 </a:solidFill>
@@ -9669,7 +9524,7 @@
           </mc:Choice>
           <mc:Fallback>
             <w:pict>
-              <v:group w14:anchorId="5F5A9047" id="Group 19" o:spid="_x0000_s1026" style="position:absolute;margin-left:190.2pt;margin-top:193.75pt;width:6pt;height:6pt;z-index:-251654144;mso-position-horizontal-relative:page" coordorigin="3804,3875" coordsize="120,120" o:gfxdata="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">
+              <v:group w14:anchorId="20B7FEAB" id="Group 19" o:spid="_x0000_s1026" style="position:absolute;margin-left:190.2pt;margin-top:193.75pt;width:6pt;height:6pt;z-index:-251654144;mso-position-horizontal-relative:page" coordorigin="3804,3875" coordsize="120,120" o:gfxdata="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">
                 <v:shape id="Freeform 20" o:spid="_x0000_s1027" style="position:absolute;left:3804;top:3875;width:120;height:120;visibility:visible;mso-wrap-style:square;v-text-anchor:top" coordsize="120,120" o:gfxdata="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" path="m120,l,,60,120,120,xe" fillcolor="black" stroked="f">
                   <v:path arrowok="t" o:connecttype="custom" o:connectlocs="120,3875;0,3875;60,3995;120,3875" o:connectangles="0,0,0,0"/>
                 </v:shape>
@@ -9787,7 +9642,7 @@
                           </a:ln>
                           <a:extLst>
                             <a:ext uri="{91240B29-F687-4f45-9708-019B960494DF}">
-                              <a14:hiddenLine xmlns:a14="http://schemas.microsoft.com/office/drawing/2010/main" xmlns:w="http://schemas.openxmlformats.org/wordprocessingml/2006/main" xmlns:w10="urn:schemas-microsoft-com:office:word" xmlns:v="urn:schemas-microsoft-com:vml" xmlns:o="urn:schemas-microsoft-com:office:office" xmlns:mv="urn:schemas-microsoft-com:mac:vml" xmlns:mo="http://schemas.microsoft.com/office/mac/office/2008/main" xmlns="" w="9525">
+                              <a14:hiddenLine xmlns="" xmlns:mo="http://schemas.microsoft.com/office/mac/office/2008/main" xmlns:mv="urn:schemas-microsoft-com:mac:vml" xmlns:o="urn:schemas-microsoft-com:office:office" xmlns:v="urn:schemas-microsoft-com:vml" xmlns:w10="urn:schemas-microsoft-com:office:word" xmlns:w="http://schemas.openxmlformats.org/wordprocessingml/2006/main" xmlns:a14="http://schemas.microsoft.com/office/drawing/2010/main" w="9525">
                                 <a:solidFill>
                                   <a:srgbClr val="000000"/>
                                 </a:solidFill>
@@ -9816,7 +9671,7 @@
           </mc:Choice>
           <mc:Fallback>
             <w:pict>
-              <v:group w14:anchorId="3D814167" id="Group 25" o:spid="_x0000_s1026" style="position:absolute;margin-left:382.9pt;margin-top:103.45pt;width:6pt;height:6pt;z-index:-251651072;mso-position-horizontal-relative:page" coordorigin="7658,2069" coordsize="120,120" o:gfxdata="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">
+              <v:group w14:anchorId="09476A4F" id="Group 25" o:spid="_x0000_s1026" style="position:absolute;margin-left:382.9pt;margin-top:103.45pt;width:6pt;height:6pt;z-index:-251651072;mso-position-horizontal-relative:page" coordorigin="7658,2069" coordsize="120,120" o:gfxdata="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">
                 <v:shape id="Freeform 26" o:spid="_x0000_s1027" style="position:absolute;left:7658;top:2069;width:120;height:120;visibility:visible;mso-wrap-style:square;v-text-anchor:top" coordsize="120,120" o:gfxdata="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" path="m120,120l60,,,120r120,xe" fillcolor="black" stroked="f">
                   <v:path arrowok="t" o:connecttype="custom" o:connectlocs="120,2189;60,2069;0,2189;120,2189" o:connectangles="0,0,0,0"/>
                 </v:shape>
@@ -9962,27 +9817,7 @@
           <w:szCs w:val="22"/>
           <w:lang w:val="nl-NL"/>
         </w:rPr>
-        <w:t xml:space="preserve">eenvoudige </w:t>
-      </w:r>
-      <w:proofErr w:type="spellStart"/>
-      <w:r>
-        <w:rPr>
-          <w:rFonts w:ascii="Calibri" w:eastAsia="Calibri" w:hAnsi="Calibri" w:cs="Calibri"/>
-          <w:sz w:val="22"/>
-          <w:szCs w:val="22"/>
-          <w:lang w:val="nl-NL"/>
-        </w:rPr>
-        <w:t>Arduino</w:t>
-      </w:r>
-      <w:proofErr w:type="spellEnd"/>
-      <w:r>
-        <w:rPr>
-          <w:rFonts w:ascii="Calibri" w:eastAsia="Calibri" w:hAnsi="Calibri" w:cs="Calibri"/>
-          <w:sz w:val="22"/>
-          <w:szCs w:val="22"/>
-          <w:lang w:val="nl-NL"/>
-        </w:rPr>
-        <w:t xml:space="preserve"> programma</w:t>
+        <w:t>eenvoudige Arduino programma</w:t>
       </w:r>
       <w:r>
         <w:rPr>
@@ -10982,7 +10817,6 @@
                 <w:szCs w:val="22"/>
               </w:rPr>
             </w:pPr>
-            <w:proofErr w:type="spellStart"/>
             <w:r>
               <w:rPr>
                 <w:rFonts w:ascii="Calibri" w:hAnsi="Calibri" w:cs="Calibri"/>
@@ -10991,18 +10825,7 @@
                 <w:sz w:val="22"/>
                 <w:szCs w:val="22"/>
               </w:rPr>
-              <w:t>Afstand</w:t>
-            </w:r>
-            <w:proofErr w:type="spellEnd"/>
-            <w:r>
-              <w:rPr>
-                <w:rFonts w:ascii="Calibri" w:hAnsi="Calibri" w:cs="Calibri"/>
-                <w:b w:val="0"/>
-                <w:bCs w:val="0"/>
-                <w:sz w:val="22"/>
-                <w:szCs w:val="22"/>
-              </w:rPr>
-              <w:t xml:space="preserve"> L [cm]</w:t>
+              <w:t>Afstand L [cm]</w:t>
             </w:r>
           </w:p>
         </w:tc>
@@ -11031,27 +10854,7 @@
                 <w:sz w:val="22"/>
                 <w:szCs w:val="22"/>
               </w:rPr>
-              <w:t>Analog Vo</w:t>
-            </w:r>
-            <w:r>
-              <w:rPr>
-                <w:rFonts w:ascii="Calibri" w:hAnsi="Calibri" w:cs="Calibri"/>
-                <w:b w:val="0"/>
-                <w:bCs w:val="0"/>
-                <w:sz w:val="22"/>
-                <w:szCs w:val="22"/>
-              </w:rPr>
-              <w:t>l</w:t>
-            </w:r>
-            <w:r>
-              <w:rPr>
-                <w:rFonts w:ascii="Calibri" w:hAnsi="Calibri" w:cs="Calibri"/>
-                <w:b w:val="0"/>
-                <w:bCs w:val="0"/>
-                <w:sz w:val="22"/>
-                <w:szCs w:val="22"/>
-              </w:rPr>
-              <w:t>tage [Volt]</w:t>
+              <w:t>Analog Voltage [Volt]</w:t>
             </w:r>
           </w:p>
         </w:tc>
@@ -11072,7 +10875,6 @@
                 <w:szCs w:val="22"/>
               </w:rPr>
             </w:pPr>
-            <w:proofErr w:type="spellStart"/>
             <w:r>
               <w:rPr>
                 <w:rFonts w:ascii="Calibri" w:hAnsi="Calibri" w:cs="Calibri"/>
@@ -11081,18 +10883,7 @@
                 <w:sz w:val="22"/>
                 <w:szCs w:val="22"/>
               </w:rPr>
-              <w:t>Analoge</w:t>
-            </w:r>
-            <w:proofErr w:type="spellEnd"/>
-            <w:r>
-              <w:rPr>
-                <w:rFonts w:ascii="Calibri" w:hAnsi="Calibri" w:cs="Calibri"/>
-                <w:b w:val="0"/>
-                <w:bCs w:val="0"/>
-                <w:sz w:val="22"/>
-                <w:szCs w:val="22"/>
-              </w:rPr>
-              <w:t xml:space="preserve"> Count [Count]</w:t>
+              <w:t>Analoge Count [Count]</w:t>
             </w:r>
           </w:p>
         </w:tc>
@@ -13639,7 +13430,6 @@
         </w:rPr>
         <w:t xml:space="preserve">Google Sheets, </w:t>
       </w:r>
-      <w:proofErr w:type="spellStart"/>
       <w:r>
         <w:rPr>
           <w:rFonts w:ascii="Calibri" w:eastAsia="Calibri" w:hAnsi="Calibri" w:cs="Calibri"/>
@@ -13649,27 +13439,15 @@
         </w:rPr>
         <w:t>Numeric</w:t>
       </w:r>
-      <w:proofErr w:type="spellEnd"/>
-      <w:r>
-        <w:rPr>
-          <w:rFonts w:ascii="Calibri" w:eastAsia="Calibri" w:hAnsi="Calibri" w:cs="Calibri"/>
-          <w:sz w:val="22"/>
-          <w:szCs w:val="22"/>
-          <w:lang w:val="nl-NL"/>
-        </w:rPr>
-        <w:t xml:space="preserve">, </w:t>
-      </w:r>
-      <w:proofErr w:type="spellStart"/>
-      <w:r>
-        <w:rPr>
-          <w:rFonts w:ascii="Calibri" w:eastAsia="Calibri" w:hAnsi="Calibri" w:cs="Calibri"/>
-          <w:sz w:val="22"/>
-          <w:szCs w:val="22"/>
-          <w:lang w:val="nl-NL"/>
-        </w:rPr>
-        <w:t>SciDavis</w:t>
-      </w:r>
-      <w:proofErr w:type="spellEnd"/>
+      <w:r>
+        <w:rPr>
+          <w:rFonts w:ascii="Calibri" w:eastAsia="Calibri" w:hAnsi="Calibri" w:cs="Calibri"/>
+          <w:sz w:val="22"/>
+          <w:szCs w:val="22"/>
+          <w:lang w:val="nl-NL"/>
+        </w:rPr>
+        <w:t>, SciDavis</w:t>
+      </w:r>
       <w:r>
         <w:rPr>
           <w:rFonts w:ascii="Calibri" w:eastAsia="Calibri" w:hAnsi="Calibri" w:cs="Calibri"/>
@@ -14320,19 +14098,8 @@
                 <w:szCs w:val="22"/>
                 <w:lang w:val="nl-NL"/>
               </w:rPr>
-              <w:t xml:space="preserve"> </w:t>
+              <w:t xml:space="preserve"> graads</w:t>
             </w:r>
-            <w:proofErr w:type="spellStart"/>
-            <w:r>
-              <w:rPr>
-                <w:rFonts w:ascii="Calibri" w:eastAsia="Calibri" w:hAnsi="Calibri" w:cs="Calibri"/>
-                <w:sz w:val="22"/>
-                <w:szCs w:val="22"/>
-                <w:lang w:val="nl-NL"/>
-              </w:rPr>
-              <w:t>graads</w:t>
-            </w:r>
-            <w:proofErr w:type="spellEnd"/>
           </w:p>
         </w:tc>
         <w:tc>
@@ -14539,27 +14306,7 @@
                 <w:szCs w:val="22"/>
                 <w:lang w:val="nl-NL"/>
               </w:rPr>
-              <w:t xml:space="preserve">y = a . </w:t>
-            </w:r>
-            <w:proofErr w:type="spellStart"/>
-            <w:r>
-              <w:rPr>
-                <w:rFonts w:ascii="Calibri" w:eastAsia="Calibri" w:hAnsi="Calibri" w:cs="Calibri"/>
-                <w:sz w:val="22"/>
-                <w:szCs w:val="22"/>
-                <w:lang w:val="nl-NL"/>
-              </w:rPr>
-              <w:t>exp</w:t>
-            </w:r>
-            <w:proofErr w:type="spellEnd"/>
-            <w:r>
-              <w:rPr>
-                <w:rFonts w:ascii="Calibri" w:eastAsia="Calibri" w:hAnsi="Calibri" w:cs="Calibri"/>
-                <w:sz w:val="22"/>
-                <w:szCs w:val="22"/>
-                <w:lang w:val="nl-NL"/>
-              </w:rPr>
-              <w:t>( b . x)</w:t>
+              <w:t>y = a . exp( b . x)</w:t>
             </w:r>
           </w:p>
         </w:tc>
@@ -14637,47 +14384,7 @@
           <w:szCs w:val="22"/>
           <w:lang w:val="nl-NL"/>
         </w:rPr>
-        <w:t xml:space="preserve">Hierbij komt x overeen met de ‘analoge </w:t>
-      </w:r>
-      <w:proofErr w:type="spellStart"/>
-      <w:r>
-        <w:rPr>
-          <w:rFonts w:ascii="Calibri" w:eastAsia="Calibri" w:hAnsi="Calibri" w:cs="Calibri"/>
-          <w:sz w:val="22"/>
-          <w:szCs w:val="22"/>
-          <w:lang w:val="nl-NL"/>
-        </w:rPr>
-        <w:t>count</w:t>
-      </w:r>
-      <w:proofErr w:type="spellEnd"/>
-      <w:r>
-        <w:rPr>
-          <w:rFonts w:ascii="Calibri" w:eastAsia="Calibri" w:hAnsi="Calibri" w:cs="Calibri"/>
-          <w:sz w:val="22"/>
-          <w:szCs w:val="22"/>
-          <w:lang w:val="nl-NL"/>
-        </w:rPr>
-        <w:t>’, en y komt overeen met de ‘afstand L [cm]’. De fit-constanten (</w:t>
-      </w:r>
-      <w:proofErr w:type="spellStart"/>
-      <w:r>
-        <w:rPr>
-          <w:rFonts w:ascii="Calibri" w:eastAsia="Calibri" w:hAnsi="Calibri" w:cs="Calibri"/>
-          <w:sz w:val="22"/>
-          <w:szCs w:val="22"/>
-          <w:lang w:val="nl-NL"/>
-        </w:rPr>
-        <w:t>a,b,c,d</w:t>
-      </w:r>
-      <w:proofErr w:type="spellEnd"/>
-      <w:r>
-        <w:rPr>
-          <w:rFonts w:ascii="Calibri" w:eastAsia="Calibri" w:hAnsi="Calibri" w:cs="Calibri"/>
-          <w:sz w:val="22"/>
-          <w:szCs w:val="22"/>
-          <w:lang w:val="nl-NL"/>
-        </w:rPr>
-        <w:t xml:space="preserve">) zijn verschillend voor de verschillende overdrachtsfuncties. </w:t>
+        <w:t xml:space="preserve">Hierbij komt x overeen met de ‘analoge count’, en y komt overeen met de ‘afstand L [cm]’. De fit-constanten (a,b,c,d) zijn verschillend voor de verschillende overdrachtsfuncties. </w:t>
       </w:r>
     </w:p>
     <w:p>
@@ -14730,27 +14437,7 @@
           <w:szCs w:val="22"/>
           <w:lang w:val="nl-NL"/>
         </w:rPr>
-        <w:t>tie vergelijking kan laten zien om zo de constanten (</w:t>
-      </w:r>
-      <w:proofErr w:type="spellStart"/>
-      <w:r>
-        <w:rPr>
-          <w:rFonts w:ascii="Calibri" w:eastAsia="Calibri" w:hAnsi="Calibri" w:cs="Calibri"/>
-          <w:sz w:val="22"/>
-          <w:szCs w:val="22"/>
-          <w:lang w:val="nl-NL"/>
-        </w:rPr>
-        <w:t>a,b,c,d</w:t>
-      </w:r>
-      <w:proofErr w:type="spellEnd"/>
-      <w:r>
-        <w:rPr>
-          <w:rFonts w:ascii="Calibri" w:eastAsia="Calibri" w:hAnsi="Calibri" w:cs="Calibri"/>
-          <w:sz w:val="22"/>
-          <w:szCs w:val="22"/>
-          <w:lang w:val="nl-NL"/>
-        </w:rPr>
-        <w:t>) per overdrachtsfunctie te bepalen.</w:t>
+        <w:t>tie vergelijking kan laten zien om zo de constanten (a,b,c,d) per overdrachtsfunctie te bepalen.</w:t>
       </w:r>
     </w:p>
     <w:p>
@@ -14791,27 +14478,7 @@
           <w:szCs w:val="22"/>
           <w:lang w:val="nl-NL"/>
         </w:rPr>
-        <w:t xml:space="preserve">In Excel doe je dit via het toevoegen van een ‘Trend Line’. Via </w:t>
-      </w:r>
-      <w:proofErr w:type="spellStart"/>
-      <w:r>
-        <w:rPr>
-          <w:rFonts w:ascii="Calibri" w:eastAsia="Calibri" w:hAnsi="Calibri" w:cs="Calibri"/>
-          <w:sz w:val="22"/>
-          <w:szCs w:val="22"/>
-          <w:lang w:val="nl-NL"/>
-        </w:rPr>
-        <w:t>SciDAVis</w:t>
-      </w:r>
-      <w:proofErr w:type="spellEnd"/>
-      <w:r>
-        <w:rPr>
-          <w:rFonts w:ascii="Calibri" w:eastAsia="Calibri" w:hAnsi="Calibri" w:cs="Calibri"/>
-          <w:sz w:val="22"/>
-          <w:szCs w:val="22"/>
-          <w:lang w:val="nl-NL"/>
-        </w:rPr>
-        <w:t xml:space="preserve"> door analysis -&gt; fit wizard te kiezen.)</w:t>
+        <w:t>In Excel doe je dit via het toevoegen van een ‘Trend Line’. Via SciDAVis door analysis -&gt; fit wizard te kiezen.)</w:t>
       </w:r>
     </w:p>
     <w:p>
@@ -15018,7 +14685,6 @@
         </w:rPr>
         <w:t xml:space="preserve"> </w:t>
       </w:r>
-      <w:proofErr w:type="spellStart"/>
       <w:r>
         <w:rPr>
           <w:rFonts w:ascii="Calibri" w:eastAsia="Calibri" w:hAnsi="Calibri" w:cs="Calibri"/>
@@ -15067,7 +14733,6 @@
         </w:rPr>
         <w:t>no</w:t>
       </w:r>
-      <w:proofErr w:type="spellEnd"/>
       <w:r>
         <w:rPr>
           <w:rFonts w:ascii="Calibri" w:eastAsia="Calibri" w:hAnsi="Calibri" w:cs="Calibri"/>
@@ -15768,29 +15433,7 @@
           <w:szCs w:val="22"/>
           <w:lang w:val="nl-NL"/>
         </w:rPr>
-        <w:t xml:space="preserve"> (hint: </w:t>
-      </w:r>
-      <w:proofErr w:type="spellStart"/>
-      <w:r>
-        <w:rPr>
-          <w:rFonts w:ascii="Calibri" w:eastAsia="Calibri" w:hAnsi="Calibri" w:cs="Calibri"/>
-          <w:spacing w:val="-2"/>
-          <w:sz w:val="22"/>
-          <w:szCs w:val="22"/>
-          <w:lang w:val="nl-NL"/>
-        </w:rPr>
-        <w:t>micros</w:t>
-      </w:r>
-      <w:proofErr w:type="spellEnd"/>
-      <w:r>
-        <w:rPr>
-          <w:rFonts w:ascii="Calibri" w:eastAsia="Calibri" w:hAnsi="Calibri" w:cs="Calibri"/>
-          <w:spacing w:val="-2"/>
-          <w:sz w:val="22"/>
-          <w:szCs w:val="22"/>
-          <w:lang w:val="nl-NL"/>
-        </w:rPr>
-        <w:t xml:space="preserve">() </w:t>
+        <w:t xml:space="preserve"> (hint: micros() </w:t>
       </w:r>
       <w:r>
         <w:rPr>
@@ -15891,27 +15534,7 @@
           <w:szCs w:val="22"/>
           <w:lang w:val="nl-NL"/>
         </w:rPr>
-        <w:t xml:space="preserve"> gemeten analoge </w:t>
-      </w:r>
-      <w:proofErr w:type="spellStart"/>
-      <w:r>
-        <w:rPr>
-          <w:rFonts w:ascii="Calibri" w:eastAsia="Calibri" w:hAnsi="Calibri" w:cs="Calibri"/>
-          <w:sz w:val="22"/>
-          <w:szCs w:val="22"/>
-          <w:lang w:val="nl-NL"/>
-        </w:rPr>
-        <w:t>count</w:t>
-      </w:r>
-      <w:proofErr w:type="spellEnd"/>
-      <w:r>
-        <w:rPr>
-          <w:rFonts w:ascii="Calibri" w:eastAsia="Calibri" w:hAnsi="Calibri" w:cs="Calibri"/>
-          <w:sz w:val="22"/>
-          <w:szCs w:val="22"/>
-          <w:lang w:val="nl-NL"/>
-        </w:rPr>
-        <w:t xml:space="preserve"> van de afstandssensor</w:t>
+        <w:t xml:space="preserve"> gemeten analoge count van de afstandssensor</w:t>
       </w:r>
       <w:r>
         <w:rPr>
@@ -16003,19 +15626,8 @@
           <w:szCs w:val="22"/>
           <w:lang w:val="nl-NL"/>
         </w:rPr>
-        <w:t xml:space="preserve">         + de executie-tijd in micro-</w:t>
-      </w:r>
-      <w:proofErr w:type="spellStart"/>
-      <w:r>
-        <w:rPr>
-          <w:rFonts w:ascii="Calibri" w:eastAsia="Calibri" w:hAnsi="Calibri" w:cs="Calibri"/>
-          <w:sz w:val="22"/>
-          <w:szCs w:val="22"/>
-          <w:lang w:val="nl-NL"/>
-        </w:rPr>
-        <w:t>seconds</w:t>
-      </w:r>
-      <w:proofErr w:type="spellEnd"/>
+        <w:t xml:space="preserve">         + de executie-tijd in micro-seconds</w:t>
+      </w:r>
       <w:r>
         <w:rPr>
           <w:rFonts w:ascii="Calibri" w:eastAsia="Calibri" w:hAnsi="Calibri" w:cs="Calibri"/>
@@ -16098,21 +15710,7 @@
         <w:rPr>
           <w:lang w:val="nl-NL"/>
         </w:rPr>
-        <w:t xml:space="preserve">Polynoom – 3de </w:t>
-      </w:r>
-      <w:proofErr w:type="spellStart"/>
-      <w:r>
-        <w:rPr>
-          <w:lang w:val="nl-NL"/>
-        </w:rPr>
-        <w:t>graads</w:t>
-      </w:r>
-      <w:proofErr w:type="spellEnd"/>
-      <w:r>
-        <w:rPr>
-          <w:lang w:val="nl-NL"/>
-        </w:rPr>
-        <w:t xml:space="preserve"> y = -9,1607x</w:t>
+        <w:t>Polynoom – 3de graads y = -9,1607x</w:t>
       </w:r>
       <w:r>
         <w:rPr>
@@ -17292,31 +16890,7 @@
           <w:szCs w:val="22"/>
           <w:lang w:val="nl-NL"/>
         </w:rPr>
-        <w:t xml:space="preserve"> </w:t>
-      </w:r>
-      <w:proofErr w:type="spellStart"/>
-      <w:r>
-        <w:rPr>
-          <w:rFonts w:asciiTheme="minorHAnsi" w:eastAsia="Calibri" w:hAnsiTheme="minorHAnsi" w:cs="Calibri"/>
-          <w:i/>
-          <w:iCs/>
-          <w:sz w:val="22"/>
-          <w:szCs w:val="22"/>
-          <w:lang w:val="nl-NL"/>
-        </w:rPr>
-        <w:t>graads</w:t>
-      </w:r>
-      <w:proofErr w:type="spellEnd"/>
-      <w:r>
-        <w:rPr>
-          <w:rFonts w:asciiTheme="minorHAnsi" w:eastAsia="Calibri" w:hAnsiTheme="minorHAnsi" w:cs="Calibri"/>
-          <w:i/>
-          <w:iCs/>
-          <w:sz w:val="22"/>
-          <w:szCs w:val="22"/>
-          <w:lang w:val="nl-NL"/>
-        </w:rPr>
-        <w:t xml:space="preserve"> want die komt het meest overeen met de grafiek</w:t>
+        <w:t xml:space="preserve"> graads want die komt het meest overeen met de grafiek</w:t>
       </w:r>
       <w:r>
         <w:rPr>
@@ -17409,33 +16983,11 @@
         </w:rPr>
         <w:t xml:space="preserve">Toepassen van </w:t>
       </w:r>
-      <w:proofErr w:type="spellStart"/>
-      <w:r>
-        <w:rPr>
-          <w:lang w:val="nl-NL"/>
-        </w:rPr>
-        <w:t>Moving</w:t>
-      </w:r>
-      <w:proofErr w:type="spellEnd"/>
-      <w:r>
-        <w:rPr>
-          <w:lang w:val="nl-NL"/>
-        </w:rPr>
-        <w:t xml:space="preserve"> </w:t>
-      </w:r>
-      <w:proofErr w:type="spellStart"/>
-      <w:r>
-        <w:rPr>
-          <w:lang w:val="nl-NL"/>
-        </w:rPr>
-        <w:t>Average</w:t>
-      </w:r>
-      <w:proofErr w:type="spellEnd"/>
-      <w:r>
-        <w:rPr>
-          <w:lang w:val="nl-NL"/>
-        </w:rPr>
-        <w:t xml:space="preserve"> Filter</w:t>
+      <w:r>
+        <w:rPr>
+          <w:lang w:val="nl-NL"/>
+        </w:rPr>
+        <w:t>Moving Average Filter</w:t>
       </w:r>
       <w:bookmarkEnd w:id="12"/>
       <w:bookmarkEnd w:id="13"/>
@@ -17519,39 +17071,7 @@
           <w:rFonts w:asciiTheme="majorHAnsi" w:hAnsiTheme="majorHAnsi"/>
           <w:lang w:val="nl-NL"/>
         </w:rPr>
-        <w:t xml:space="preserve">d van een </w:t>
-      </w:r>
-      <w:proofErr w:type="spellStart"/>
-      <w:r>
-        <w:rPr>
-          <w:rFonts w:asciiTheme="majorHAnsi" w:hAnsiTheme="majorHAnsi"/>
-          <w:lang w:val="nl-NL"/>
-        </w:rPr>
-        <w:t>moving</w:t>
-      </w:r>
-      <w:proofErr w:type="spellEnd"/>
-      <w:r>
-        <w:rPr>
-          <w:rFonts w:asciiTheme="majorHAnsi" w:hAnsiTheme="majorHAnsi"/>
-          <w:lang w:val="nl-NL"/>
-        </w:rPr>
-        <w:t xml:space="preserve"> </w:t>
-      </w:r>
-      <w:proofErr w:type="spellStart"/>
-      <w:r>
-        <w:rPr>
-          <w:rFonts w:asciiTheme="majorHAnsi" w:hAnsiTheme="majorHAnsi"/>
-          <w:lang w:val="nl-NL"/>
-        </w:rPr>
-        <w:t>average</w:t>
-      </w:r>
-      <w:proofErr w:type="spellEnd"/>
-      <w:r>
-        <w:rPr>
-          <w:rFonts w:asciiTheme="majorHAnsi" w:hAnsiTheme="majorHAnsi"/>
-          <w:lang w:val="nl-NL"/>
-        </w:rPr>
-        <w:t xml:space="preserve"> filter</w:t>
+        <w:t>d van een moving average filter</w:t>
       </w:r>
     </w:p>
     <w:p>
@@ -17577,78 +17097,14 @@
           <w:rFonts w:asciiTheme="majorHAnsi" w:hAnsiTheme="majorHAnsi"/>
           <w:lang w:val="nl-NL"/>
         </w:rPr>
-        <w:t xml:space="preserve">Het doel is om op basis van continu herhalende afstandsmetingen het </w:t>
-      </w:r>
-      <w:proofErr w:type="spellStart"/>
+        <w:t>Het doel is om op basis van continu herhalende afstandsmetingen het moving average filter toe te passen</w:t>
+      </w:r>
       <w:r>
         <w:rPr>
           <w:rFonts w:asciiTheme="majorHAnsi" w:hAnsiTheme="majorHAnsi"/>
           <w:lang w:val="nl-NL"/>
         </w:rPr>
-        <w:t>moving</w:t>
-      </w:r>
-      <w:proofErr w:type="spellEnd"/>
-      <w:r>
-        <w:rPr>
-          <w:rFonts w:asciiTheme="majorHAnsi" w:hAnsiTheme="majorHAnsi"/>
-          <w:lang w:val="nl-NL"/>
-        </w:rPr>
-        <w:t xml:space="preserve"> </w:t>
-      </w:r>
-      <w:proofErr w:type="spellStart"/>
-      <w:r>
-        <w:rPr>
-          <w:rFonts w:asciiTheme="majorHAnsi" w:hAnsiTheme="majorHAnsi"/>
-          <w:lang w:val="nl-NL"/>
-        </w:rPr>
-        <w:t>average</w:t>
-      </w:r>
-      <w:proofErr w:type="spellEnd"/>
-      <w:r>
-        <w:rPr>
-          <w:rFonts w:asciiTheme="majorHAnsi" w:hAnsiTheme="majorHAnsi"/>
-          <w:lang w:val="nl-NL"/>
-        </w:rPr>
-        <w:t xml:space="preserve"> filter toe te passen</w:t>
-      </w:r>
-      <w:r>
-        <w:rPr>
-          <w:rFonts w:asciiTheme="majorHAnsi" w:hAnsiTheme="majorHAnsi"/>
-          <w:lang w:val="nl-NL"/>
-        </w:rPr>
-        <w:t xml:space="preserve">. Bij een </w:t>
-      </w:r>
-      <w:proofErr w:type="spellStart"/>
-      <w:r>
-        <w:rPr>
-          <w:rFonts w:asciiTheme="majorHAnsi" w:hAnsiTheme="majorHAnsi"/>
-          <w:lang w:val="nl-NL"/>
-        </w:rPr>
-        <w:t>moving</w:t>
-      </w:r>
-      <w:proofErr w:type="spellEnd"/>
-      <w:r>
-        <w:rPr>
-          <w:rFonts w:asciiTheme="majorHAnsi" w:hAnsiTheme="majorHAnsi"/>
-          <w:lang w:val="nl-NL"/>
-        </w:rPr>
-        <w:t xml:space="preserve"> </w:t>
-      </w:r>
-      <w:proofErr w:type="spellStart"/>
-      <w:r>
-        <w:rPr>
-          <w:rFonts w:asciiTheme="majorHAnsi" w:hAnsiTheme="majorHAnsi"/>
-          <w:lang w:val="nl-NL"/>
-        </w:rPr>
-        <w:t>average</w:t>
-      </w:r>
-      <w:proofErr w:type="spellEnd"/>
-      <w:r>
-        <w:rPr>
-          <w:rFonts w:asciiTheme="majorHAnsi" w:hAnsiTheme="majorHAnsi"/>
-          <w:lang w:val="nl-NL"/>
-        </w:rPr>
-        <w:t xml:space="preserve"> filter van 11 punten laat je bijvoorbeeld steeds het gemiddelde zien van de </w:t>
+        <w:t xml:space="preserve">. Bij een moving average filter van 11 punten laat je bijvoorbeeld steeds het gemiddelde zien van de </w:t>
       </w:r>
       <w:r>
         <w:rPr>
@@ -17705,87 +17161,7 @@
           <w:szCs w:val="22"/>
           <w:lang w:val="nl-NL"/>
         </w:rPr>
-        <w:t xml:space="preserve"> functie(s) om het </w:t>
-      </w:r>
-      <w:proofErr w:type="spellStart"/>
-      <w:r>
-        <w:rPr>
-          <w:rFonts w:asciiTheme="majorHAnsi" w:hAnsiTheme="majorHAnsi"/>
-          <w:sz w:val="22"/>
-          <w:szCs w:val="22"/>
-          <w:lang w:val="nl-NL"/>
-        </w:rPr>
-        <w:t>moving</w:t>
-      </w:r>
-      <w:proofErr w:type="spellEnd"/>
-      <w:r>
-        <w:rPr>
-          <w:rFonts w:asciiTheme="majorHAnsi" w:hAnsiTheme="majorHAnsi"/>
-          <w:sz w:val="22"/>
-          <w:szCs w:val="22"/>
-          <w:lang w:val="nl-NL"/>
-        </w:rPr>
-        <w:t xml:space="preserve"> </w:t>
-      </w:r>
-      <w:proofErr w:type="spellStart"/>
-      <w:r>
-        <w:rPr>
-          <w:rFonts w:asciiTheme="majorHAnsi" w:hAnsiTheme="majorHAnsi"/>
-          <w:sz w:val="22"/>
-          <w:szCs w:val="22"/>
-          <w:lang w:val="nl-NL"/>
-        </w:rPr>
-        <w:t>average</w:t>
-      </w:r>
-      <w:proofErr w:type="spellEnd"/>
-      <w:r>
-        <w:rPr>
-          <w:rFonts w:asciiTheme="majorHAnsi" w:hAnsiTheme="majorHAnsi"/>
-          <w:sz w:val="22"/>
-          <w:szCs w:val="22"/>
-          <w:lang w:val="nl-NL"/>
-        </w:rPr>
-        <w:t xml:space="preserve"> te berekenen. Het aantal meetwaarden waarover het </w:t>
-      </w:r>
-      <w:proofErr w:type="spellStart"/>
-      <w:r>
-        <w:rPr>
-          <w:rFonts w:asciiTheme="majorHAnsi" w:hAnsiTheme="majorHAnsi"/>
-          <w:sz w:val="22"/>
-          <w:szCs w:val="22"/>
-          <w:lang w:val="nl-NL"/>
-        </w:rPr>
-        <w:t>moving</w:t>
-      </w:r>
-      <w:proofErr w:type="spellEnd"/>
-      <w:r>
-        <w:rPr>
-          <w:rFonts w:asciiTheme="majorHAnsi" w:hAnsiTheme="majorHAnsi"/>
-          <w:sz w:val="22"/>
-          <w:szCs w:val="22"/>
-          <w:lang w:val="nl-NL"/>
-        </w:rPr>
-        <w:t xml:space="preserve"> </w:t>
-      </w:r>
-      <w:proofErr w:type="spellStart"/>
-      <w:r>
-        <w:rPr>
-          <w:rFonts w:asciiTheme="majorHAnsi" w:hAnsiTheme="majorHAnsi"/>
-          <w:sz w:val="22"/>
-          <w:szCs w:val="22"/>
-          <w:lang w:val="nl-NL"/>
-        </w:rPr>
-        <w:t>average</w:t>
-      </w:r>
-      <w:proofErr w:type="spellEnd"/>
-      <w:r>
-        <w:rPr>
-          <w:rFonts w:asciiTheme="majorHAnsi" w:hAnsiTheme="majorHAnsi"/>
-          <w:sz w:val="22"/>
-          <w:szCs w:val="22"/>
-          <w:lang w:val="nl-NL"/>
-        </w:rPr>
-        <w:t xml:space="preserve"> wordt berekend</w:t>
+        <w:t xml:space="preserve"> functie(s) om het moving average te berekenen. Het aantal meetwaarden waarover het moving average wordt berekend</w:t>
       </w:r>
       <w:r>
         <w:rPr>
@@ -17869,9 +17245,8 @@
           <w:szCs w:val="22"/>
           <w:lang w:val="nl-NL"/>
         </w:rPr>
-        <w:t xml:space="preserve">Pas het </w:t>
-      </w:r>
-      <w:proofErr w:type="spellStart"/>
+        <w:t>Pas het moving average filter toe voor</w:t>
+      </w:r>
       <w:r>
         <w:rPr>
           <w:rFonts w:asciiTheme="majorHAnsi" w:hAnsiTheme="majorHAnsi"/>
@@ -17879,86 +17254,7 @@
           <w:szCs w:val="22"/>
           <w:lang w:val="nl-NL"/>
         </w:rPr>
-        <w:t>moving</w:t>
-      </w:r>
-      <w:proofErr w:type="spellEnd"/>
-      <w:r>
-        <w:rPr>
-          <w:rFonts w:asciiTheme="majorHAnsi" w:hAnsiTheme="majorHAnsi"/>
-          <w:sz w:val="22"/>
-          <w:szCs w:val="22"/>
-          <w:lang w:val="nl-NL"/>
-        </w:rPr>
-        <w:t xml:space="preserve"> </w:t>
-      </w:r>
-      <w:proofErr w:type="spellStart"/>
-      <w:r>
-        <w:rPr>
-          <w:rFonts w:asciiTheme="majorHAnsi" w:hAnsiTheme="majorHAnsi"/>
-          <w:sz w:val="22"/>
-          <w:szCs w:val="22"/>
-          <w:lang w:val="nl-NL"/>
-        </w:rPr>
-        <w:t>average</w:t>
-      </w:r>
-      <w:proofErr w:type="spellEnd"/>
-      <w:r>
-        <w:rPr>
-          <w:rFonts w:asciiTheme="majorHAnsi" w:hAnsiTheme="majorHAnsi"/>
-          <w:sz w:val="22"/>
-          <w:szCs w:val="22"/>
-          <w:lang w:val="nl-NL"/>
-        </w:rPr>
-        <w:t xml:space="preserve"> filter toe voor</w:t>
-      </w:r>
-      <w:r>
-        <w:rPr>
-          <w:rFonts w:asciiTheme="majorHAnsi" w:hAnsiTheme="majorHAnsi"/>
-          <w:sz w:val="22"/>
-          <w:szCs w:val="22"/>
-          <w:lang w:val="nl-NL"/>
-        </w:rPr>
-        <w:t xml:space="preserve"> het volgende aantal punten waarover het </w:t>
-      </w:r>
-      <w:proofErr w:type="spellStart"/>
-      <w:r>
-        <w:rPr>
-          <w:rFonts w:asciiTheme="majorHAnsi" w:hAnsiTheme="majorHAnsi"/>
-          <w:sz w:val="22"/>
-          <w:szCs w:val="22"/>
-          <w:lang w:val="nl-NL"/>
-        </w:rPr>
-        <w:t>moving</w:t>
-      </w:r>
-      <w:proofErr w:type="spellEnd"/>
-      <w:r>
-        <w:rPr>
-          <w:rFonts w:asciiTheme="majorHAnsi" w:hAnsiTheme="majorHAnsi"/>
-          <w:sz w:val="22"/>
-          <w:szCs w:val="22"/>
-          <w:lang w:val="nl-NL"/>
-        </w:rPr>
-        <w:t xml:space="preserve"> </w:t>
-      </w:r>
-      <w:proofErr w:type="spellStart"/>
-      <w:r>
-        <w:rPr>
-          <w:rFonts w:asciiTheme="majorHAnsi" w:hAnsiTheme="majorHAnsi"/>
-          <w:sz w:val="22"/>
-          <w:szCs w:val="22"/>
-          <w:lang w:val="nl-NL"/>
-        </w:rPr>
-        <w:t>average</w:t>
-      </w:r>
-      <w:proofErr w:type="spellEnd"/>
-      <w:r>
-        <w:rPr>
-          <w:rFonts w:asciiTheme="majorHAnsi" w:hAnsiTheme="majorHAnsi"/>
-          <w:sz w:val="22"/>
-          <w:szCs w:val="22"/>
-          <w:lang w:val="nl-NL"/>
-        </w:rPr>
-        <w:t xml:space="preserve"> </w:t>
+        <w:t xml:space="preserve"> het volgende aantal punten waarover het moving average </w:t>
       </w:r>
       <w:r>
         <w:rPr>
@@ -18058,47 +17354,7 @@
           <w:szCs w:val="22"/>
           <w:lang w:val="nl-NL"/>
         </w:rPr>
-        <w:t xml:space="preserve">originele signaal als het </w:t>
-      </w:r>
-      <w:proofErr w:type="spellStart"/>
-      <w:r>
-        <w:rPr>
-          <w:rFonts w:asciiTheme="majorHAnsi" w:hAnsiTheme="majorHAnsi"/>
-          <w:sz w:val="22"/>
-          <w:szCs w:val="22"/>
-          <w:lang w:val="nl-NL"/>
-        </w:rPr>
-        <w:t>moving</w:t>
-      </w:r>
-      <w:proofErr w:type="spellEnd"/>
-      <w:r>
-        <w:rPr>
-          <w:rFonts w:asciiTheme="majorHAnsi" w:hAnsiTheme="majorHAnsi"/>
-          <w:sz w:val="22"/>
-          <w:szCs w:val="22"/>
-          <w:lang w:val="nl-NL"/>
-        </w:rPr>
-        <w:t xml:space="preserve"> </w:t>
-      </w:r>
-      <w:proofErr w:type="spellStart"/>
-      <w:r>
-        <w:rPr>
-          <w:rFonts w:asciiTheme="majorHAnsi" w:hAnsiTheme="majorHAnsi"/>
-          <w:sz w:val="22"/>
-          <w:szCs w:val="22"/>
-          <w:lang w:val="nl-NL"/>
-        </w:rPr>
-        <w:t>average</w:t>
-      </w:r>
-      <w:proofErr w:type="spellEnd"/>
-      <w:r>
-        <w:rPr>
-          <w:rFonts w:asciiTheme="majorHAnsi" w:hAnsiTheme="majorHAnsi"/>
-          <w:sz w:val="22"/>
-          <w:szCs w:val="22"/>
-          <w:lang w:val="nl-NL"/>
-        </w:rPr>
-        <w:t xml:space="preserve"> signaal</w:t>
+        <w:t>originele signaal als het moving average signaal</w:t>
       </w:r>
       <w:r>
         <w:rPr>
@@ -18181,98 +17437,6 @@
         </w:rPr>
         <w:br w:type="page"/>
       </w:r>
-      <w:r>
-        <w:rPr>
-          <w:noProof/>
-        </w:rPr>
-        <w:lastRenderedPageBreak/>
-        <w:drawing>
-          <wp:anchor distT="0" distB="0" distL="114300" distR="114300" simplePos="0" relativeHeight="251662848" behindDoc="1" locked="0" layoutInCell="1" allowOverlap="1" wp14:anchorId="7168FB0A" wp14:editId="15350924">
-            <wp:simplePos x="0" y="0"/>
-            <wp:positionH relativeFrom="column">
-              <wp:posOffset>-629285</wp:posOffset>
-            </wp:positionH>
-            <wp:positionV relativeFrom="paragraph">
-              <wp:posOffset>4520565</wp:posOffset>
-            </wp:positionV>
-            <wp:extent cx="2948940" cy="2593340"/>
-            <wp:effectExtent l="0" t="0" r="3810" b="0"/>
-            <wp:wrapNone/>
-            <wp:docPr id="3" name="Afbeelding 16"/>
-            <wp:cNvGraphicFramePr/>
-            <a:graphic xmlns:a="http://schemas.openxmlformats.org/drawingml/2006/main">
-              <a:graphicData uri="http://schemas.openxmlformats.org/drawingml/2006/picture">
-                <pic:pic xmlns:pic="http://schemas.openxmlformats.org/drawingml/2006/picture">
-                  <pic:nvPicPr>
-                    <pic:cNvPr id="16" name="Afbeelding 16"/>
-                    <pic:cNvPicPr/>
-                  </pic:nvPicPr>
-                  <pic:blipFill>
-                    <a:blip r:embed="rId26"/>
-                    <a:stretch>
-                      <a:fillRect/>
-                    </a:stretch>
-                  </pic:blipFill>
-                  <pic:spPr>
-                    <a:xfrm>
-                      <a:off x="0" y="0"/>
-                      <a:ext cx="2948940" cy="2593340"/>
-                    </a:xfrm>
-                    <a:prstGeom prst="rect">
-                      <a:avLst/>
-                    </a:prstGeom>
-                  </pic:spPr>
-                </pic:pic>
-              </a:graphicData>
-            </a:graphic>
-          </wp:anchor>
-        </w:drawing>
-      </w:r>
-      <w:r>
-        <w:rPr>
-          <w:noProof/>
-        </w:rPr>
-        <w:drawing>
-          <wp:inline distT="0" distB="0" distL="0" distR="0" wp14:anchorId="518772CA" wp14:editId="09B523C5">
-            <wp:extent cx="2986405" cy="4389120"/>
-            <wp:effectExtent l="0" t="0" r="4445" b="0"/>
-            <wp:docPr id="15" name="Afbeelding 15"/>
-            <wp:cNvGraphicFramePr/>
-            <a:graphic xmlns:a="http://schemas.openxmlformats.org/drawingml/2006/main">
-              <a:graphicData uri="http://schemas.openxmlformats.org/drawingml/2006/picture">
-                <pic:pic xmlns:pic="http://schemas.openxmlformats.org/drawingml/2006/picture">
-                  <pic:nvPicPr>
-                    <pic:cNvPr id="15" name="Afbeelding 15"/>
-                    <pic:cNvPicPr/>
-                  </pic:nvPicPr>
-                  <pic:blipFill rotWithShape="1">
-                    <a:blip r:embed="rId27"/>
-                    <a:srcRect b="561"/>
-                    <a:stretch/>
-                  </pic:blipFill>
-                  <pic:spPr bwMode="auto">
-                    <a:xfrm>
-                      <a:off x="0" y="0"/>
-                      <a:ext cx="2986405" cy="4389120"/>
-                    </a:xfrm>
-                    <a:prstGeom prst="rect">
-                      <a:avLst/>
-                    </a:prstGeom>
-                    <a:ln>
-                      <a:noFill/>
-                    </a:ln>
-                    <a:extLst>
-                      <a:ext uri="{53640926-AAD7-44D8-BBD7-CCE9431645EC}">
-                        <a14:shadowObscured xmlns:a14="http://schemas.microsoft.com/office/drawing/2010/main"/>
-                      </a:ext>
-                    </a:extLst>
-                  </pic:spPr>
-                </pic:pic>
-              </a:graphicData>
-            </a:graphic>
-          </wp:inline>
-        </w:drawing>
-      </w:r>
     </w:p>
     <w:p>
       <w:pPr>
@@ -18293,49 +17457,12 @@
           <w:lang w:val="nl-NL"/>
         </w:rPr>
       </w:pPr>
-    </w:p>
-    <w:p>
-      <w:pPr>
-        <w:rPr>
-          <w:rFonts w:asciiTheme="majorHAnsi" w:eastAsiaTheme="majorEastAsia" w:hAnsiTheme="majorHAnsi" w:cstheme="majorBidi"/>
-          <w:b/>
-          <w:bCs/>
-          <w:color w:val="4F81BD" w:themeColor="accent1"/>
-          <w:sz w:val="26"/>
-          <w:szCs w:val="26"/>
-          <w:lang w:val="nl-NL"/>
-        </w:rPr>
-      </w:pPr>
-      <w:r>
-        <w:rPr>
-          <w:rFonts w:asciiTheme="majorHAnsi" w:eastAsiaTheme="majorEastAsia" w:hAnsiTheme="majorHAnsi" w:cstheme="majorBidi"/>
-          <w:b/>
-          <w:bCs/>
-          <w:color w:val="4F81BD" w:themeColor="accent1"/>
-          <w:sz w:val="26"/>
-          <w:szCs w:val="26"/>
-          <w:lang w:val="nl-NL"/>
-        </w:rPr>
-        <w:br w:type="page"/>
-      </w:r>
-    </w:p>
-    <w:p>
-      <w:pPr>
-        <w:rPr>
-          <w:rFonts w:asciiTheme="majorHAnsi" w:eastAsiaTheme="majorEastAsia" w:hAnsiTheme="majorHAnsi" w:cstheme="majorBidi"/>
-          <w:b/>
-          <w:bCs/>
-          <w:color w:val="4F81BD" w:themeColor="accent1"/>
-          <w:sz w:val="26"/>
-          <w:szCs w:val="26"/>
-          <w:lang w:val="nl-NL"/>
-        </w:rPr>
-      </w:pPr>
+      <w:bookmarkStart w:id="14" w:name="_GoBack"/>
+      <w:bookmarkEnd w:id="14"/>
       <w:r>
         <w:rPr>
           <w:noProof/>
         </w:rPr>
-        <w:lastRenderedPageBreak/>
         <w:drawing>
           <wp:inline distT="0" distB="0" distL="0" distR="0" wp14:anchorId="6671CBCC" wp14:editId="36A43E0E">
             <wp:extent cx="4191000" cy="3480435"/>
@@ -18350,7 +17477,7 @@
                     <pic:cNvPicPr/>
                   </pic:nvPicPr>
                   <pic:blipFill>
-                    <a:blip r:embed="rId28"/>
+                    <a:blip r:embed="rId26"/>
                     <a:stretch>
                       <a:fillRect/>
                     </a:stretch>
@@ -18401,7 +17528,7 @@
                     <pic:cNvPicPr/>
                   </pic:nvPicPr>
                   <pic:blipFill>
-                    <a:blip r:embed="rId29"/>
+                    <a:blip r:embed="rId27"/>
                     <a:stretch>
                       <a:fillRect/>
                     </a:stretch>
@@ -18462,8 +17589,8 @@
           <w:lang w:val="nl-NL"/>
         </w:rPr>
       </w:pPr>
-      <w:bookmarkStart w:id="14" w:name="_Toc383249325"/>
-      <w:bookmarkStart w:id="15" w:name="_Toc424294299"/>
+      <w:bookmarkStart w:id="15" w:name="_Toc383249325"/>
+      <w:bookmarkStart w:id="16" w:name="_Toc424294299"/>
       <w:r>
         <w:rPr>
           <w:lang w:val="nl-NL"/>
@@ -18500,8 +17627,8 @@
         </w:rPr>
         <w:t>Interpolatie</w:t>
       </w:r>
-      <w:bookmarkEnd w:id="14"/>
       <w:bookmarkEnd w:id="15"/>
+      <w:bookmarkEnd w:id="16"/>
       <w:r>
         <w:rPr>
           <w:lang w:val="nl-NL"/>
@@ -18586,23 +17713,7 @@
           <w:lang w:val="nl-NL"/>
         </w:rPr>
         <w:br/>
-        <w:t xml:space="preserve">volgende </w:t>
-      </w:r>
-      <w:proofErr w:type="spellStart"/>
-      <w:r>
-        <w:rPr>
-          <w:rFonts w:asciiTheme="majorHAnsi" w:hAnsiTheme="majorHAnsi"/>
-          <w:lang w:val="nl-NL"/>
-        </w:rPr>
-        <w:t>inputs</w:t>
-      </w:r>
-      <w:proofErr w:type="spellEnd"/>
-      <w:r>
-        <w:rPr>
-          <w:rFonts w:asciiTheme="majorHAnsi" w:hAnsiTheme="majorHAnsi"/>
-          <w:lang w:val="nl-NL"/>
-        </w:rPr>
-        <w:t>:</w:t>
+        <w:t>volgende inputs:</w:t>
       </w:r>
     </w:p>
     <w:p>
@@ -19915,7 +19026,7 @@
 </file>
 
 <file path=word/endnotes.xml><?xml version="1.0" encoding="utf-8"?>
-<w:endnotes xmlns:wpc="http://schemas.microsoft.com/office/word/2010/wordprocessingCanvas" xmlns:cx="http://schemas.microsoft.com/office/drawing/2014/chartex" xmlns:cx1="http://schemas.microsoft.com/office/drawing/2015/9/8/chartex" xmlns:cx2="http://schemas.microsoft.com/office/drawing/2015/10/21/chartex" xmlns:cx3="http://schemas.microsoft.com/office/drawing/2016/5/9/chartex" xmlns:cx4="http://schemas.microsoft.com/office/drawing/2016/5/10/chartex" xmlns:cx5="http://schemas.microsoft.com/office/drawing/2016/5/11/chartex" xmlns:cx6="http://schemas.microsoft.com/office/drawing/2016/5/12/chartex" xmlns:cx7="http://schemas.microsoft.com/office/drawing/2016/5/13/chartex" xmlns:cx8="http://schemas.microsoft.com/office/drawing/2016/5/14/chartex" xmlns:mc="http://schemas.openxmlformats.org/markup-compatibility/2006" xmlns:aink="http://schemas.microsoft.com/office/drawing/2016/ink" xmlns:am3d="http://schemas.microsoft.com/office/drawing/2017/model3d" xmlns:o="urn:schemas-microsoft-com:office:office" xmlns:r="http://schemas.openxmlformats.org/officeDocument/2006/relationships" xmlns:m="http://schemas.openxmlformats.org/officeDocument/2006/math" xmlns:v="urn:schemas-microsoft-com:vml" xmlns:wp14="http://schemas.microsoft.com/office/word/2010/wordprocessingDrawing" xmlns:wp="http://schemas.openxmlformats.org/drawingml/2006/wordprocessingDrawing" xmlns:w10="urn:schemas-microsoft-com:office:word" xmlns:w="http://schemas.openxmlformats.org/wordprocessingml/2006/main" xmlns:w14="http://schemas.microsoft.com/office/word/2010/wordml" xmlns:w15="http://schemas.microsoft.com/office/word/2012/wordml" xmlns:w16cex="http://schemas.microsoft.com/office/word/2018/wordml/cex" xmlns:w16cid="http://schemas.microsoft.com/office/word/2016/wordml/cid" xmlns:w16="http://schemas.microsoft.com/office/word/2018/wordml" xmlns:w16se="http://schemas.microsoft.com/office/word/2015/wordml/symex" xmlns:wpg="http://schemas.microsoft.com/office/word/2010/wordprocessingGroup" xmlns:wpi="http://schemas.microsoft.com/office/word/2010/wordprocessingInk" xmlns:wne="http://schemas.microsoft.com/office/word/2006/wordml" xmlns:wps="http://schemas.microsoft.com/office/word/2010/wordprocessingShape" mc:Ignorable="w14 w15 w16se w16cid w16 w16cex wp14">
+<w:endnotes xmlns:wpc="http://schemas.microsoft.com/office/word/2010/wordprocessingCanvas" xmlns:cx="http://schemas.microsoft.com/office/drawing/2014/chartex" xmlns:cx1="http://schemas.microsoft.com/office/drawing/2015/9/8/chartex" xmlns:cx2="http://schemas.microsoft.com/office/drawing/2015/10/21/chartex" xmlns:cx3="http://schemas.microsoft.com/office/drawing/2016/5/9/chartex" xmlns:cx4="http://schemas.microsoft.com/office/drawing/2016/5/10/chartex" xmlns:cx5="http://schemas.microsoft.com/office/drawing/2016/5/11/chartex" xmlns:cx6="http://schemas.microsoft.com/office/drawing/2016/5/12/chartex" xmlns:cx7="http://schemas.microsoft.com/office/drawing/2016/5/13/chartex" xmlns:cx8="http://schemas.microsoft.com/office/drawing/2016/5/14/chartex" xmlns:mc="http://schemas.openxmlformats.org/markup-compatibility/2006" xmlns:aink="http://schemas.microsoft.com/office/drawing/2016/ink" xmlns:am3d="http://schemas.microsoft.com/office/drawing/2017/model3d" xmlns:o="urn:schemas-microsoft-com:office:office" xmlns:r="http://schemas.openxmlformats.org/officeDocument/2006/relationships" xmlns:m="http://schemas.openxmlformats.org/officeDocument/2006/math" xmlns:v="urn:schemas-microsoft-com:vml" xmlns:wp14="http://schemas.microsoft.com/office/word/2010/wordprocessingDrawing" xmlns:wp="http://schemas.openxmlformats.org/drawingml/2006/wordprocessingDrawing" xmlns:w10="urn:schemas-microsoft-com:office:word" xmlns:w="http://schemas.openxmlformats.org/wordprocessingml/2006/main" xmlns:w14="http://schemas.microsoft.com/office/word/2010/wordml" xmlns:w15="http://schemas.microsoft.com/office/word/2012/wordml" xmlns:w16cid="http://schemas.microsoft.com/office/word/2016/wordml/cid" xmlns:w16se="http://schemas.microsoft.com/office/word/2015/wordml/symex" xmlns:wpg="http://schemas.microsoft.com/office/word/2010/wordprocessingGroup" xmlns:wpi="http://schemas.microsoft.com/office/word/2010/wordprocessingInk" xmlns:wne="http://schemas.microsoft.com/office/word/2006/wordml" xmlns:wps="http://schemas.microsoft.com/office/word/2010/wordprocessingShape" mc:Ignorable="w14 w15 w16se w16cid wp14">
   <w:endnote w:type="separator" w:id="-1">
     <w:p>
       <w:r>
@@ -19934,7 +19045,7 @@
 </file>
 
 <file path=word/footnotes.xml><?xml version="1.0" encoding="utf-8"?>
-<w:footnotes xmlns:wpc="http://schemas.microsoft.com/office/word/2010/wordprocessingCanvas" xmlns:cx="http://schemas.microsoft.com/office/drawing/2014/chartex" xmlns:cx1="http://schemas.microsoft.com/office/drawing/2015/9/8/chartex" xmlns:cx2="http://schemas.microsoft.com/office/drawing/2015/10/21/chartex" xmlns:cx3="http://schemas.microsoft.com/office/drawing/2016/5/9/chartex" xmlns:cx4="http://schemas.microsoft.com/office/drawing/2016/5/10/chartex" xmlns:cx5="http://schemas.microsoft.com/office/drawing/2016/5/11/chartex" xmlns:cx6="http://schemas.microsoft.com/office/drawing/2016/5/12/chartex" xmlns:cx7="http://schemas.microsoft.com/office/drawing/2016/5/13/chartex" xmlns:cx8="http://schemas.microsoft.com/office/drawing/2016/5/14/chartex" xmlns:mc="http://schemas.openxmlformats.org/markup-compatibility/2006" xmlns:aink="http://schemas.microsoft.com/office/drawing/2016/ink" xmlns:am3d="http://schemas.microsoft.com/office/drawing/2017/model3d" xmlns:o="urn:schemas-microsoft-com:office:office" xmlns:r="http://schemas.openxmlformats.org/officeDocument/2006/relationships" xmlns:m="http://schemas.openxmlformats.org/officeDocument/2006/math" xmlns:v="urn:schemas-microsoft-com:vml" xmlns:wp14="http://schemas.microsoft.com/office/word/2010/wordprocessingDrawing" xmlns:wp="http://schemas.openxmlformats.org/drawingml/2006/wordprocessingDrawing" xmlns:w10="urn:schemas-microsoft-com:office:word" xmlns:w="http://schemas.openxmlformats.org/wordprocessingml/2006/main" xmlns:w14="http://schemas.microsoft.com/office/word/2010/wordml" xmlns:w15="http://schemas.microsoft.com/office/word/2012/wordml" xmlns:w16cex="http://schemas.microsoft.com/office/word/2018/wordml/cex" xmlns:w16cid="http://schemas.microsoft.com/office/word/2016/wordml/cid" xmlns:w16="http://schemas.microsoft.com/office/word/2018/wordml" xmlns:w16se="http://schemas.microsoft.com/office/word/2015/wordml/symex" xmlns:wpg="http://schemas.microsoft.com/office/word/2010/wordprocessingGroup" xmlns:wpi="http://schemas.microsoft.com/office/word/2010/wordprocessingInk" xmlns:wne="http://schemas.microsoft.com/office/word/2006/wordml" xmlns:wps="http://schemas.microsoft.com/office/word/2010/wordprocessingShape" mc:Ignorable="w14 w15 w16se w16cid w16 w16cex wp14">
+<w:footnotes xmlns:wpc="http://schemas.microsoft.com/office/word/2010/wordprocessingCanvas" xmlns:cx="http://schemas.microsoft.com/office/drawing/2014/chartex" xmlns:cx1="http://schemas.microsoft.com/office/drawing/2015/9/8/chartex" xmlns:cx2="http://schemas.microsoft.com/office/drawing/2015/10/21/chartex" xmlns:cx3="http://schemas.microsoft.com/office/drawing/2016/5/9/chartex" xmlns:cx4="http://schemas.microsoft.com/office/drawing/2016/5/10/chartex" xmlns:cx5="http://schemas.microsoft.com/office/drawing/2016/5/11/chartex" xmlns:cx6="http://schemas.microsoft.com/office/drawing/2016/5/12/chartex" xmlns:cx7="http://schemas.microsoft.com/office/drawing/2016/5/13/chartex" xmlns:cx8="http://schemas.microsoft.com/office/drawing/2016/5/14/chartex" xmlns:mc="http://schemas.openxmlformats.org/markup-compatibility/2006" xmlns:aink="http://schemas.microsoft.com/office/drawing/2016/ink" xmlns:am3d="http://schemas.microsoft.com/office/drawing/2017/model3d" xmlns:o="urn:schemas-microsoft-com:office:office" xmlns:r="http://schemas.openxmlformats.org/officeDocument/2006/relationships" xmlns:m="http://schemas.openxmlformats.org/officeDocument/2006/math" xmlns:v="urn:schemas-microsoft-com:vml" xmlns:wp14="http://schemas.microsoft.com/office/word/2010/wordprocessingDrawing" xmlns:wp="http://schemas.openxmlformats.org/drawingml/2006/wordprocessingDrawing" xmlns:w10="urn:schemas-microsoft-com:office:word" xmlns:w="http://schemas.openxmlformats.org/wordprocessingml/2006/main" xmlns:w14="http://schemas.microsoft.com/office/word/2010/wordml" xmlns:w15="http://schemas.microsoft.com/office/word/2012/wordml" xmlns:w16cid="http://schemas.microsoft.com/office/word/2016/wordml/cid" xmlns:w16se="http://schemas.microsoft.com/office/word/2015/wordml/symex" xmlns:wpg="http://schemas.microsoft.com/office/word/2010/wordprocessingGroup" xmlns:wpi="http://schemas.microsoft.com/office/word/2010/wordprocessingInk" xmlns:wne="http://schemas.microsoft.com/office/word/2006/wordml" xmlns:wps="http://schemas.microsoft.com/office/word/2010/wordprocessingShape" mc:Ignorable="w14 w15 w16se w16cid wp14">
   <w:footnote w:type="separator" w:id="-1">
     <w:p>
       <w:r>
@@ -19953,7 +19064,7 @@
 </file>
 
 <file path=word/numbering.xml><?xml version="1.0" encoding="utf-8"?>
-<w:numbering xmlns:wpc="http://schemas.microsoft.com/office/word/2010/wordprocessingCanvas" xmlns:cx="http://schemas.microsoft.com/office/drawing/2014/chartex" xmlns:cx1="http://schemas.microsoft.com/office/drawing/2015/9/8/chartex" xmlns:cx2="http://schemas.microsoft.com/office/drawing/2015/10/21/chartex" xmlns:cx3="http://schemas.microsoft.com/office/drawing/2016/5/9/chartex" xmlns:cx4="http://schemas.microsoft.com/office/drawing/2016/5/10/chartex" xmlns:cx5="http://schemas.microsoft.com/office/drawing/2016/5/11/chartex" xmlns:cx6="http://schemas.microsoft.com/office/drawing/2016/5/12/chartex" xmlns:cx7="http://schemas.microsoft.com/office/drawing/2016/5/13/chartex" xmlns:cx8="http://schemas.microsoft.com/office/drawing/2016/5/14/chartex" xmlns:mc="http://schemas.openxmlformats.org/markup-compatibility/2006" xmlns:aink="http://schemas.microsoft.com/office/drawing/2016/ink" xmlns:am3d="http://schemas.microsoft.com/office/drawing/2017/model3d" xmlns:o="urn:schemas-microsoft-com:office:office" xmlns:r="http://schemas.openxmlformats.org/officeDocument/2006/relationships" xmlns:m="http://schemas.openxmlformats.org/officeDocument/2006/math" xmlns:v="urn:schemas-microsoft-com:vml" xmlns:wp14="http://schemas.microsoft.com/office/word/2010/wordprocessingDrawing" xmlns:wp="http://schemas.openxmlformats.org/drawingml/2006/wordprocessingDrawing" xmlns:w10="urn:schemas-microsoft-com:office:word" xmlns:w="http://schemas.openxmlformats.org/wordprocessingml/2006/main" xmlns:w14="http://schemas.microsoft.com/office/word/2010/wordml" xmlns:w15="http://schemas.microsoft.com/office/word/2012/wordml" xmlns:w16cex="http://schemas.microsoft.com/office/word/2018/wordml/cex" xmlns:w16cid="http://schemas.microsoft.com/office/word/2016/wordml/cid" xmlns:w16="http://schemas.microsoft.com/office/word/2018/wordml" xmlns:w16se="http://schemas.microsoft.com/office/word/2015/wordml/symex" xmlns:wpg="http://schemas.microsoft.com/office/word/2010/wordprocessingGroup" xmlns:wpi="http://schemas.microsoft.com/office/word/2010/wordprocessingInk" xmlns:wne="http://schemas.microsoft.com/office/word/2006/wordml" xmlns:wps="http://schemas.microsoft.com/office/word/2010/wordprocessingShape" mc:Ignorable="w14 w15 w16se w16cid w16 w16cex wp14">
+<w:numbering xmlns:wpc="http://schemas.microsoft.com/office/word/2010/wordprocessingCanvas" xmlns:cx="http://schemas.microsoft.com/office/drawing/2014/chartex" xmlns:cx1="http://schemas.microsoft.com/office/drawing/2015/9/8/chartex" xmlns:cx2="http://schemas.microsoft.com/office/drawing/2015/10/21/chartex" xmlns:cx3="http://schemas.microsoft.com/office/drawing/2016/5/9/chartex" xmlns:cx4="http://schemas.microsoft.com/office/drawing/2016/5/10/chartex" xmlns:cx5="http://schemas.microsoft.com/office/drawing/2016/5/11/chartex" xmlns:cx6="http://schemas.microsoft.com/office/drawing/2016/5/12/chartex" xmlns:cx7="http://schemas.microsoft.com/office/drawing/2016/5/13/chartex" xmlns:cx8="http://schemas.microsoft.com/office/drawing/2016/5/14/chartex" xmlns:mc="http://schemas.openxmlformats.org/markup-compatibility/2006" xmlns:aink="http://schemas.microsoft.com/office/drawing/2016/ink" xmlns:am3d="http://schemas.microsoft.com/office/drawing/2017/model3d" xmlns:o="urn:schemas-microsoft-com:office:office" xmlns:r="http://schemas.openxmlformats.org/officeDocument/2006/relationships" xmlns:m="http://schemas.openxmlformats.org/officeDocument/2006/math" xmlns:v="urn:schemas-microsoft-com:vml" xmlns:wp14="http://schemas.microsoft.com/office/word/2010/wordprocessingDrawing" xmlns:wp="http://schemas.openxmlformats.org/drawingml/2006/wordprocessingDrawing" xmlns:w10="urn:schemas-microsoft-com:office:word" xmlns:w="http://schemas.openxmlformats.org/wordprocessingml/2006/main" xmlns:w14="http://schemas.microsoft.com/office/word/2010/wordml" xmlns:w15="http://schemas.microsoft.com/office/word/2012/wordml" xmlns:w16cid="http://schemas.microsoft.com/office/word/2016/wordml/cid" xmlns:w16se="http://schemas.microsoft.com/office/word/2015/wordml/symex" xmlns:wpg="http://schemas.microsoft.com/office/word/2010/wordprocessingGroup" xmlns:wpi="http://schemas.microsoft.com/office/word/2010/wordprocessingInk" xmlns:wne="http://schemas.microsoft.com/office/word/2006/wordml" xmlns:wps="http://schemas.microsoft.com/office/word/2010/wordprocessingShape" mc:Ignorable="w14 w15 w16se w16cid wp14">
   <w:abstractNum w:abstractNumId="0" w15:restartNumberingAfterBreak="0">
     <w:nsid w:val="0059130A"/>
     <w:multiLevelType w:val="hybridMultilevel"/>
@@ -21977,7 +21088,7 @@
 </file>
 
 <file path=word/styles.xml><?xml version="1.0" encoding="utf-8"?>
-<w:styles xmlns:mc="http://schemas.openxmlformats.org/markup-compatibility/2006" xmlns:r="http://schemas.openxmlformats.org/officeDocument/2006/relationships" xmlns:w="http://schemas.openxmlformats.org/wordprocessingml/2006/main" xmlns:w14="http://schemas.microsoft.com/office/word/2010/wordml" xmlns:w15="http://schemas.microsoft.com/office/word/2012/wordml" xmlns:w16cex="http://schemas.microsoft.com/office/word/2018/wordml/cex" xmlns:w16cid="http://schemas.microsoft.com/office/word/2016/wordml/cid" xmlns:w16="http://schemas.microsoft.com/office/word/2018/wordml" xmlns:w16se="http://schemas.microsoft.com/office/word/2015/wordml/symex" mc:Ignorable="w14 w15 w16se w16cid w16 w16cex">
+<w:styles xmlns:mc="http://schemas.openxmlformats.org/markup-compatibility/2006" xmlns:r="http://schemas.openxmlformats.org/officeDocument/2006/relationships" xmlns:w="http://schemas.openxmlformats.org/wordprocessingml/2006/main" xmlns:w14="http://schemas.microsoft.com/office/word/2010/wordml" xmlns:w15="http://schemas.microsoft.com/office/word/2012/wordml" xmlns:w16cid="http://schemas.microsoft.com/office/word/2016/wordml/cid" xmlns:w16se="http://schemas.microsoft.com/office/word/2015/wordml/symex" mc:Ignorable="w14 w15 w16se w16cid">
   <w:docDefaults>
     <w:rPrDefault>
       <w:rPr>
@@ -22257,11 +21368,6 @@
     <w:lsdException w:name="Book Title" w:uiPriority="33" w:qFormat="1"/>
     <w:lsdException w:name="Bibliography" w:semiHidden="1" w:uiPriority="37" w:unhideWhenUsed="1"/>
     <w:lsdException w:name="TOC Heading" w:semiHidden="1" w:uiPriority="39" w:unhideWhenUsed="1" w:qFormat="1"/>
-    <w:lsdException w:name="Plain Table 5" w:semiHidden="1" w:unhideWhenUsed="1"/>
-    <w:lsdException w:name="Grid Table Light" w:semiHidden="1" w:unhideWhenUsed="1"/>
-    <w:lsdException w:name="Grid Table 1 Light" w:semiHidden="1" w:unhideWhenUsed="1"/>
-    <w:lsdException w:name="Grid Table 2" w:semiHidden="1" w:unhideWhenUsed="1"/>
-    <w:lsdException w:name="Grid Table 3" w:semiHidden="1" w:unhideWhenUsed="1"/>
     <w:lsdException w:name="Grid Table 4" w:uiPriority="49"/>
     <w:lsdException w:name="Grid Table 5 Dark" w:uiPriority="50"/>
     <w:lsdException w:name="Grid Table 6 Colorful" w:uiPriority="51"/>
@@ -22995,7 +22101,7 @@
                       <a:cs typeface="+mn-cs"/>
                     </a:defRPr>
                   </a:pPr>
-                  <a:endParaRPr lang="nl-NL"/>
+                  <a:endParaRPr lang="en-US"/>
                 </a:p>
               </c:txPr>
             </c:trendlineLbl>
@@ -23228,7 +22334,7 @@
                   <a:cs typeface="+mn-cs"/>
                 </a:defRPr>
               </a:pPr>
-              <a:endParaRPr lang="nl-NL"/>
+              <a:endParaRPr lang="en-US"/>
             </a:p>
           </c:txPr>
         </c:title>
@@ -23266,7 +22372,7 @@
                 <a:cs typeface="+mn-cs"/>
               </a:defRPr>
             </a:pPr>
-            <a:endParaRPr lang="nl-NL"/>
+            <a:endParaRPr lang="en-US"/>
           </a:p>
         </c:txPr>
         <c:crossAx val="493676488"/>
@@ -23345,7 +22451,7 @@
                   <a:cs typeface="+mn-cs"/>
                 </a:defRPr>
               </a:pPr>
-              <a:endParaRPr lang="nl-NL"/>
+              <a:endParaRPr lang="en-US"/>
             </a:p>
           </c:txPr>
         </c:title>
@@ -23383,7 +22489,7 @@
                 <a:cs typeface="+mn-cs"/>
               </a:defRPr>
             </a:pPr>
-            <a:endParaRPr lang="nl-NL"/>
+            <a:endParaRPr lang="en-US"/>
           </a:p>
         </c:txPr>
         <c:crossAx val="493678128"/>
@@ -23431,7 +22537,7 @@
       <a:pPr>
         <a:defRPr/>
       </a:pPr>
-      <a:endParaRPr lang="nl-NL"/>
+      <a:endParaRPr lang="en-US"/>
     </a:p>
   </c:txPr>
   <c:externalData r:id="rId3">
@@ -23547,7 +22653,7 @@
                       <a:cs typeface="+mn-cs"/>
                     </a:defRPr>
                   </a:pPr>
-                  <a:endParaRPr lang="nl-NL"/>
+                  <a:endParaRPr lang="en-US"/>
                 </a:p>
               </c:txPr>
             </c:trendlineLbl>
@@ -23780,7 +22886,7 @@
                   <a:cs typeface="+mn-cs"/>
                 </a:defRPr>
               </a:pPr>
-              <a:endParaRPr lang="nl-NL"/>
+              <a:endParaRPr lang="en-US"/>
             </a:p>
           </c:txPr>
         </c:title>
@@ -23818,7 +22924,7 @@
                 <a:cs typeface="+mn-cs"/>
               </a:defRPr>
             </a:pPr>
-            <a:endParaRPr lang="nl-NL"/>
+            <a:endParaRPr lang="en-US"/>
           </a:p>
         </c:txPr>
         <c:crossAx val="493676488"/>
@@ -23897,7 +23003,7 @@
                   <a:cs typeface="+mn-cs"/>
                 </a:defRPr>
               </a:pPr>
-              <a:endParaRPr lang="nl-NL"/>
+              <a:endParaRPr lang="en-US"/>
             </a:p>
           </c:txPr>
         </c:title>
@@ -23935,7 +23041,7 @@
                 <a:cs typeface="+mn-cs"/>
               </a:defRPr>
             </a:pPr>
-            <a:endParaRPr lang="nl-NL"/>
+            <a:endParaRPr lang="en-US"/>
           </a:p>
         </c:txPr>
         <c:crossAx val="493678128"/>
@@ -23983,7 +23089,7 @@
       <a:pPr>
         <a:defRPr/>
       </a:pPr>
-      <a:endParaRPr lang="nl-NL"/>
+      <a:endParaRPr lang="en-US"/>
     </a:p>
   </c:txPr>
   <c:externalData r:id="rId3">
@@ -24099,7 +23205,7 @@
                       <a:cs typeface="+mn-cs"/>
                     </a:defRPr>
                   </a:pPr>
-                  <a:endParaRPr lang="nl-NL"/>
+                  <a:endParaRPr lang="en-US"/>
                 </a:p>
               </c:txPr>
             </c:trendlineLbl>
@@ -24332,7 +23438,7 @@
                   <a:cs typeface="+mn-cs"/>
                 </a:defRPr>
               </a:pPr>
-              <a:endParaRPr lang="nl-NL"/>
+              <a:endParaRPr lang="en-US"/>
             </a:p>
           </c:txPr>
         </c:title>
@@ -24370,7 +23476,7 @@
                 <a:cs typeface="+mn-cs"/>
               </a:defRPr>
             </a:pPr>
-            <a:endParaRPr lang="nl-NL"/>
+            <a:endParaRPr lang="en-US"/>
           </a:p>
         </c:txPr>
         <c:crossAx val="493676488"/>
@@ -24449,7 +23555,7 @@
                   <a:cs typeface="+mn-cs"/>
                 </a:defRPr>
               </a:pPr>
-              <a:endParaRPr lang="nl-NL"/>
+              <a:endParaRPr lang="en-US"/>
             </a:p>
           </c:txPr>
         </c:title>
@@ -24487,7 +23593,7 @@
                 <a:cs typeface="+mn-cs"/>
               </a:defRPr>
             </a:pPr>
-            <a:endParaRPr lang="nl-NL"/>
+            <a:endParaRPr lang="en-US"/>
           </a:p>
         </c:txPr>
         <c:crossAx val="493678128"/>
@@ -24535,7 +23641,7 @@
       <a:pPr>
         <a:defRPr/>
       </a:pPr>
-      <a:endParaRPr lang="nl-NL"/>
+      <a:endParaRPr lang="en-US"/>
     </a:p>
   </c:txPr>
   <c:externalData r:id="rId3">
@@ -24650,7 +23756,7 @@
                       <a:cs typeface="+mn-cs"/>
                     </a:defRPr>
                   </a:pPr>
-                  <a:endParaRPr lang="nl-NL"/>
+                  <a:endParaRPr lang="en-US"/>
                 </a:p>
               </c:txPr>
             </c:trendlineLbl>
@@ -24883,7 +23989,7 @@
                   <a:cs typeface="+mn-cs"/>
                 </a:defRPr>
               </a:pPr>
-              <a:endParaRPr lang="nl-NL"/>
+              <a:endParaRPr lang="en-US"/>
             </a:p>
           </c:txPr>
         </c:title>
@@ -24921,7 +24027,7 @@
                 <a:cs typeface="+mn-cs"/>
               </a:defRPr>
             </a:pPr>
-            <a:endParaRPr lang="nl-NL"/>
+            <a:endParaRPr lang="en-US"/>
           </a:p>
         </c:txPr>
         <c:crossAx val="493676488"/>
@@ -25000,7 +24106,7 @@
                   <a:cs typeface="+mn-cs"/>
                 </a:defRPr>
               </a:pPr>
-              <a:endParaRPr lang="nl-NL"/>
+              <a:endParaRPr lang="en-US"/>
             </a:p>
           </c:txPr>
         </c:title>
@@ -25038,7 +24144,7 @@
                 <a:cs typeface="+mn-cs"/>
               </a:defRPr>
             </a:pPr>
-            <a:endParaRPr lang="nl-NL"/>
+            <a:endParaRPr lang="en-US"/>
           </a:p>
         </c:txPr>
         <c:crossAx val="493678128"/>
@@ -25086,7 +24192,7 @@
       <a:pPr>
         <a:defRPr/>
       </a:pPr>
-      <a:endParaRPr lang="nl-NL"/>
+      <a:endParaRPr lang="en-US"/>
     </a:p>
   </c:txPr>
   <c:externalData r:id="rId3">

</xml_diff>